<commit_message>
updated 2.5 added requirments testing
</commit_message>
<xml_diff>
--- a/Testing_ReportV2.4.docx
+++ b/Testing_ReportV2.4.docx
@@ -608,16 +608,8 @@
         <w:rPr>
           <w:lang w:val="en-GB"/>
         </w:rPr>
-        <w:t xml:space="preserve"> </w:t>
-      </w:r>
-      <w:proofErr w:type="gramStart"/>
-      <w:r>
-        <w:rPr>
-          <w:lang w:val="en-GB"/>
-        </w:rPr>
-        <w:t>actually done</w:t>
-      </w:r>
-      <w:proofErr w:type="gramEnd"/>
+        <w:t xml:space="preserve"> actually done</w:t>
+      </w:r>
       <w:r>
         <w:rPr>
           <w:lang w:val="en-GB"/>
@@ -664,104 +656,6 @@
     </w:p>
     <w:p>
       <w:pPr>
-        <w:rPr>
-          <w:lang w:val="en-GB"/>
-        </w:rPr>
-      </w:pPr>
-    </w:p>
-    <w:p>
-      <w:pPr>
-        <w:rPr>
-          <w:lang w:val="en-GB"/>
-        </w:rPr>
-      </w:pPr>
-    </w:p>
-    <w:p>
-      <w:pPr>
-        <w:rPr>
-          <w:lang w:val="en-GB"/>
-        </w:rPr>
-      </w:pPr>
-    </w:p>
-    <w:p>
-      <w:pPr>
-        <w:rPr>
-          <w:lang w:val="en-GB"/>
-        </w:rPr>
-      </w:pPr>
-    </w:p>
-    <w:p>
-      <w:pPr>
-        <w:rPr>
-          <w:lang w:val="en-GB"/>
-        </w:rPr>
-      </w:pPr>
-    </w:p>
-    <w:p>
-      <w:pPr>
-        <w:rPr>
-          <w:lang w:val="en-GB"/>
-        </w:rPr>
-      </w:pPr>
-    </w:p>
-    <w:p>
-      <w:pPr>
-        <w:rPr>
-          <w:lang w:val="en-GB"/>
-        </w:rPr>
-      </w:pPr>
-    </w:p>
-    <w:p>
-      <w:pPr>
-        <w:rPr>
-          <w:lang w:val="en-GB"/>
-        </w:rPr>
-      </w:pPr>
-    </w:p>
-    <w:p>
-      <w:pPr>
-        <w:rPr>
-          <w:lang w:val="en-GB"/>
-        </w:rPr>
-      </w:pPr>
-    </w:p>
-    <w:p>
-      <w:pPr>
-        <w:rPr>
-          <w:lang w:val="en-GB"/>
-        </w:rPr>
-      </w:pPr>
-    </w:p>
-    <w:p>
-      <w:pPr>
-        <w:rPr>
-          <w:lang w:val="en-GB"/>
-        </w:rPr>
-      </w:pPr>
-    </w:p>
-    <w:p>
-      <w:pPr>
-        <w:rPr>
-          <w:lang w:val="en-GB"/>
-        </w:rPr>
-      </w:pPr>
-    </w:p>
-    <w:p>
-      <w:pPr>
-        <w:rPr>
-          <w:lang w:val="en-GB"/>
-        </w:rPr>
-      </w:pPr>
-    </w:p>
-    <w:p>
-      <w:pPr>
-        <w:rPr>
-          <w:lang w:val="en-GB"/>
-        </w:rPr>
-      </w:pPr>
-    </w:p>
-    <w:p>
-      <w:pPr>
         <w:pStyle w:val="Heading1"/>
         <w:numPr>
           <w:ilvl w:val="0"/>
@@ -775,7 +669,6 @@
         <w:rPr>
           <w:lang w:val="en-GB"/>
         </w:rPr>
-        <w:lastRenderedPageBreak/>
         <w:t>Unit Testing:</w:t>
       </w:r>
     </w:p>
@@ -1102,6 +995,7 @@
           </w:tcPr>
           <w:p>
             <w:r>
+              <w:lastRenderedPageBreak/>
               <w:t>2</w:t>
             </w:r>
           </w:p>
@@ -1464,10 +1358,1108 @@
     <w:p/>
     <w:p>
       <w:pPr>
-        <w:rPr>
-          <w:lang w:val="en-GB"/>
-        </w:rPr>
-      </w:pPr>
+        <w:pStyle w:val="Heading4"/>
+        <w:rPr>
+          <w:lang w:val="en-GB"/>
+        </w:rPr>
+      </w:pPr>
+      <w:r>
+        <w:rPr>
+          <w:lang w:val="en-GB"/>
+        </w:rPr>
+        <w:t>2.2.4 Cyclomatic complexity:</w:t>
+      </w:r>
+    </w:p>
+    <w:p>
+      <w:pPr>
+        <w:rPr>
+          <w:lang w:val="en-GB"/>
+        </w:rPr>
+      </w:pPr>
+      <w:r>
+        <w:rPr>
+          <w:lang w:val="en-GB"/>
+        </w:rPr>
+        <w:t xml:space="preserve">From the flow graph we can discover how many independent paths are in the function. </w:t>
+      </w:r>
+    </w:p>
+    <w:p>
+      <w:pPr>
+        <w:rPr>
+          <w:lang w:val="en-GB"/>
+        </w:rPr>
+      </w:pPr>
+      <w:r>
+        <w:rPr>
+          <w:lang w:val="en-GB"/>
+        </w:rPr>
+        <w:t>E – number of edges = *?*</w:t>
+      </w:r>
+    </w:p>
+    <w:p>
+      <w:pPr>
+        <w:rPr>
+          <w:lang w:val="en-GB"/>
+        </w:rPr>
+      </w:pPr>
+      <w:r>
+        <w:rPr>
+          <w:lang w:val="en-GB"/>
+        </w:rPr>
+        <w:t>N – number of nodes = *?*</w:t>
+      </w:r>
+    </w:p>
+    <w:p>
+      <w:pPr>
+        <w:rPr>
+          <w:lang w:val="en-GB"/>
+        </w:rPr>
+      </w:pPr>
+      <w:r>
+        <w:rPr>
+          <w:lang w:val="en-GB"/>
+        </w:rPr>
+        <w:t>Cyclomatic complexity = E - N + 2.</w:t>
+      </w:r>
+    </w:p>
+    <w:p>
+      <w:pPr>
+        <w:rPr>
+          <w:lang w:val="en-GB"/>
+        </w:rPr>
+      </w:pPr>
+      <w:r>
+        <w:rPr>
+          <w:lang w:val="en-GB"/>
+        </w:rPr>
+        <w:t>CC = *?* - *?* + 2</w:t>
+      </w:r>
+    </w:p>
+    <w:p>
+      <w:pPr>
+        <w:rPr>
+          <w:lang w:val="en-GB"/>
+        </w:rPr>
+      </w:pPr>
+      <w:r>
+        <w:rPr>
+          <w:lang w:val="en-GB"/>
+        </w:rPr>
+        <w:t>We can now document the basis set for these paths:</w:t>
+      </w:r>
+    </w:p>
+    <w:p>
+      <w:pPr>
+        <w:pStyle w:val="Heading4"/>
+        <w:rPr>
+          <w:lang w:val="en-GB"/>
+        </w:rPr>
+      </w:pPr>
+      <w:r>
+        <w:rPr>
+          <w:lang w:val="en-GB"/>
+        </w:rPr>
+        <w:t>2.2.5 Paths:</w:t>
+      </w:r>
+    </w:p>
+    <w:p>
+      <w:pPr>
+        <w:pStyle w:val="ListParagraph"/>
+        <w:numPr>
+          <w:ilvl w:val="0"/>
+          <w:numId w:val="8"/>
+        </w:numPr>
+        <w:rPr>
+          <w:lang w:val="en-GB"/>
+        </w:rPr>
+      </w:pPr>
+      <w:r>
+        <w:t xml:space="preserve">1 - 2 - 3 - 4 - 5 - 6 - 7 -10 </w:t>
+      </w:r>
+    </w:p>
+    <w:p>
+      <w:pPr>
+        <w:pStyle w:val="ListParagraph"/>
+        <w:numPr>
+          <w:ilvl w:val="0"/>
+          <w:numId w:val="8"/>
+        </w:numPr>
+        <w:rPr>
+          <w:lang w:val="en-GB"/>
+        </w:rPr>
+      </w:pPr>
+      <w:r>
+        <w:t xml:space="preserve">1 - 2 - 3 - 4 - 5 - 6 - 7 -10 </w:t>
+      </w:r>
+    </w:p>
+    <w:p>
+      <w:pPr>
+        <w:pStyle w:val="ListParagraph"/>
+        <w:numPr>
+          <w:ilvl w:val="0"/>
+          <w:numId w:val="8"/>
+        </w:numPr>
+        <w:rPr>
+          <w:lang w:val="en-GB"/>
+        </w:rPr>
+      </w:pPr>
+      <w:r>
+        <w:t xml:space="preserve">1 - 2 - 3 - 4 - 5 - 6 - 7 -10 </w:t>
+      </w:r>
+    </w:p>
+    <w:p>
+      <w:pPr>
+        <w:pStyle w:val="ListParagraph"/>
+        <w:numPr>
+          <w:ilvl w:val="0"/>
+          <w:numId w:val="8"/>
+        </w:numPr>
+        <w:rPr>
+          <w:lang w:val="en-GB"/>
+        </w:rPr>
+      </w:pPr>
+      <w:r>
+        <w:t xml:space="preserve">1 - 2 - 3 - 4 - 5 - 6 - 7 -10 </w:t>
+      </w:r>
+    </w:p>
+    <w:p>
+      <w:pPr>
+        <w:pStyle w:val="ListParagraph"/>
+        <w:numPr>
+          <w:ilvl w:val="0"/>
+          <w:numId w:val="8"/>
+        </w:numPr>
+        <w:rPr>
+          <w:lang w:val="en-GB"/>
+        </w:rPr>
+      </w:pPr>
+      <w:r>
+        <w:t xml:space="preserve">1 - 2 - 3 - 4 - 5 - 6 - 7 -10 </w:t>
+      </w:r>
+    </w:p>
+    <w:p>
+      <w:pPr>
+        <w:pStyle w:val="Heading4"/>
+        <w:rPr>
+          <w:lang w:val="en-GB"/>
+        </w:rPr>
+      </w:pPr>
+      <w:r>
+        <w:rPr>
+          <w:lang w:val="en-GB"/>
+        </w:rPr>
+        <w:t>2.2.6 Test cases for execution of each path:</w:t>
+      </w:r>
+    </w:p>
+    <w:p>
+      <w:pPr>
+        <w:rPr>
+          <w:lang w:val="en-GB"/>
+        </w:rPr>
+      </w:pPr>
+      <w:r>
+        <w:rPr>
+          <w:lang w:val="en-GB"/>
+        </w:rPr>
+        <w:t>Here we will test the path case and the functionality of each path.</w:t>
+      </w:r>
+    </w:p>
+    <w:tbl>
+      <w:tblPr>
+        <w:tblpPr w:leftFromText="180" w:rightFromText="180" w:vertAnchor="text" w:tblpY="1"/>
+        <w:tblOverlap w:val="never"/>
+        <w:tblW w:w="4340" w:type="pct"/>
+        <w:tblCellSpacing w:w="15" w:type="dxa"/>
+        <w:tblBorders>
+          <w:top w:val="single" w:sz="8" w:space="0" w:color="auto"/>
+          <w:left w:val="single" w:sz="8" w:space="0" w:color="auto"/>
+          <w:bottom w:val="single" w:sz="8" w:space="0" w:color="auto"/>
+          <w:right w:val="single" w:sz="8" w:space="0" w:color="auto"/>
+          <w:insideH w:val="single" w:sz="8" w:space="0" w:color="auto"/>
+          <w:insideV w:val="single" w:sz="8" w:space="0" w:color="auto"/>
+        </w:tblBorders>
+        <w:tblCellMar>
+          <w:top w:w="30" w:type="dxa"/>
+          <w:left w:w="30" w:type="dxa"/>
+          <w:bottom w:w="30" w:type="dxa"/>
+          <w:right w:w="30" w:type="dxa"/>
+        </w:tblCellMar>
+        <w:tblLook w:val="04A0" w:firstRow="1" w:lastRow="0" w:firstColumn="1" w:lastColumn="0" w:noHBand="0" w:noVBand="1"/>
+      </w:tblPr>
+      <w:tblGrid>
+        <w:gridCol w:w="1326"/>
+        <w:gridCol w:w="2341"/>
+        <w:gridCol w:w="2135"/>
+        <w:gridCol w:w="2015"/>
+      </w:tblGrid>
+      <w:tr>
+        <w:trPr>
+          <w:trHeight w:val="769"/>
+          <w:tblCellSpacing w:w="15" w:type="dxa"/>
+        </w:trPr>
+        <w:tc>
+          <w:tcPr>
+            <w:tcW w:w="819" w:type="pct"/>
+            <w:tcBorders>
+              <w:top w:val="single" w:sz="8" w:space="0" w:color="auto"/>
+              <w:left w:val="single" w:sz="8" w:space="0" w:color="auto"/>
+              <w:bottom w:val="single" w:sz="8" w:space="0" w:color="auto"/>
+              <w:right w:val="single" w:sz="8" w:space="0" w:color="auto"/>
+            </w:tcBorders>
+            <w:vAlign w:val="center"/>
+            <w:hideMark/>
+          </w:tcPr>
+          <w:p>
+            <w:r>
+              <w:t>Path</w:t>
+            </w:r>
+          </w:p>
+        </w:tc>
+        <w:tc>
+          <w:tcPr>
+            <w:tcW w:w="1478" w:type="pct"/>
+            <w:tcBorders>
+              <w:top w:val="single" w:sz="8" w:space="0" w:color="auto"/>
+              <w:left w:val="single" w:sz="8" w:space="0" w:color="auto"/>
+              <w:bottom w:val="single" w:sz="8" w:space="0" w:color="auto"/>
+              <w:right w:val="single" w:sz="8" w:space="0" w:color="auto"/>
+            </w:tcBorders>
+            <w:vAlign w:val="center"/>
+            <w:hideMark/>
+          </w:tcPr>
+          <w:p>
+            <w:r>
+              <w:t>Test Attempted</w:t>
+            </w:r>
+          </w:p>
+        </w:tc>
+        <w:tc>
+          <w:tcPr>
+            <w:tcW w:w="1347" w:type="pct"/>
+            <w:tcBorders>
+              <w:top w:val="single" w:sz="8" w:space="0" w:color="auto"/>
+              <w:left w:val="single" w:sz="8" w:space="0" w:color="auto"/>
+              <w:bottom w:val="single" w:sz="8" w:space="0" w:color="auto"/>
+              <w:right w:val="single" w:sz="8" w:space="0" w:color="auto"/>
+            </w:tcBorders>
+            <w:vAlign w:val="center"/>
+            <w:hideMark/>
+          </w:tcPr>
+          <w:p>
+            <w:r>
+              <w:t>Expected Outcome</w:t>
+            </w:r>
+          </w:p>
+        </w:tc>
+        <w:tc>
+          <w:tcPr>
+            <w:tcW w:w="1260" w:type="pct"/>
+            <w:tcBorders>
+              <w:top w:val="single" w:sz="8" w:space="0" w:color="auto"/>
+              <w:left w:val="single" w:sz="8" w:space="0" w:color="auto"/>
+              <w:bottom w:val="single" w:sz="8" w:space="0" w:color="auto"/>
+              <w:right w:val="single" w:sz="8" w:space="0" w:color="auto"/>
+            </w:tcBorders>
+          </w:tcPr>
+          <w:p>
+            <w:r>
+              <w:t>Result</w:t>
+            </w:r>
+          </w:p>
+        </w:tc>
+      </w:tr>
+      <w:tr>
+        <w:trPr>
+          <w:trHeight w:val="769"/>
+          <w:tblCellSpacing w:w="15" w:type="dxa"/>
+        </w:trPr>
+        <w:tc>
+          <w:tcPr>
+            <w:tcW w:w="819" w:type="pct"/>
+            <w:tcBorders>
+              <w:top w:val="single" w:sz="8" w:space="0" w:color="auto"/>
+              <w:left w:val="single" w:sz="8" w:space="0" w:color="auto"/>
+              <w:bottom w:val="single" w:sz="8" w:space="0" w:color="auto"/>
+              <w:right w:val="single" w:sz="8" w:space="0" w:color="auto"/>
+            </w:tcBorders>
+            <w:vAlign w:val="center"/>
+            <w:hideMark/>
+          </w:tcPr>
+          <w:p>
+            <w:r>
+              <w:t>1</w:t>
+            </w:r>
+          </w:p>
+        </w:tc>
+        <w:tc>
+          <w:tcPr>
+            <w:tcW w:w="1478" w:type="pct"/>
+            <w:tcBorders>
+              <w:top w:val="single" w:sz="8" w:space="0" w:color="auto"/>
+              <w:left w:val="single" w:sz="8" w:space="0" w:color="auto"/>
+              <w:bottom w:val="single" w:sz="8" w:space="0" w:color="auto"/>
+              <w:right w:val="single" w:sz="8" w:space="0" w:color="auto"/>
+            </w:tcBorders>
+            <w:vAlign w:val="center"/>
+            <w:hideMark/>
+          </w:tcPr>
+          <w:p>
+            <w:r>
+              <w:t xml:space="preserve"> </w:t>
+            </w:r>
+          </w:p>
+        </w:tc>
+        <w:tc>
+          <w:tcPr>
+            <w:tcW w:w="1347" w:type="pct"/>
+            <w:tcBorders>
+              <w:top w:val="single" w:sz="8" w:space="0" w:color="auto"/>
+              <w:left w:val="single" w:sz="8" w:space="0" w:color="auto"/>
+              <w:bottom w:val="single" w:sz="8" w:space="0" w:color="auto"/>
+              <w:right w:val="single" w:sz="8" w:space="0" w:color="auto"/>
+            </w:tcBorders>
+            <w:vAlign w:val="center"/>
+            <w:hideMark/>
+          </w:tcPr>
+          <w:p/>
+        </w:tc>
+        <w:tc>
+          <w:tcPr>
+            <w:tcW w:w="1260" w:type="pct"/>
+            <w:tcBorders>
+              <w:top w:val="single" w:sz="8" w:space="0" w:color="auto"/>
+              <w:left w:val="single" w:sz="8" w:space="0" w:color="auto"/>
+              <w:bottom w:val="single" w:sz="8" w:space="0" w:color="auto"/>
+              <w:right w:val="single" w:sz="8" w:space="0" w:color="auto"/>
+            </w:tcBorders>
+          </w:tcPr>
+          <w:p/>
+        </w:tc>
+      </w:tr>
+      <w:tr>
+        <w:trPr>
+          <w:trHeight w:val="769"/>
+          <w:tblCellSpacing w:w="15" w:type="dxa"/>
+        </w:trPr>
+        <w:tc>
+          <w:tcPr>
+            <w:tcW w:w="819" w:type="pct"/>
+            <w:tcBorders>
+              <w:top w:val="single" w:sz="8" w:space="0" w:color="auto"/>
+              <w:left w:val="single" w:sz="8" w:space="0" w:color="auto"/>
+              <w:bottom w:val="single" w:sz="8" w:space="0" w:color="auto"/>
+              <w:right w:val="single" w:sz="8" w:space="0" w:color="auto"/>
+            </w:tcBorders>
+            <w:vAlign w:val="center"/>
+            <w:hideMark/>
+          </w:tcPr>
+          <w:p>
+            <w:r>
+              <w:t>2</w:t>
+            </w:r>
+          </w:p>
+        </w:tc>
+        <w:tc>
+          <w:tcPr>
+            <w:tcW w:w="1478" w:type="pct"/>
+            <w:tcBorders>
+              <w:top w:val="single" w:sz="8" w:space="0" w:color="auto"/>
+              <w:left w:val="single" w:sz="8" w:space="0" w:color="auto"/>
+              <w:bottom w:val="single" w:sz="8" w:space="0" w:color="auto"/>
+              <w:right w:val="single" w:sz="8" w:space="0" w:color="auto"/>
+            </w:tcBorders>
+            <w:vAlign w:val="center"/>
+            <w:hideMark/>
+          </w:tcPr>
+          <w:p>
+            <w:r>
+              <w:t>SAMPLE</w:t>
+            </w:r>
+          </w:p>
+        </w:tc>
+        <w:tc>
+          <w:tcPr>
+            <w:tcW w:w="1347" w:type="pct"/>
+            <w:tcBorders>
+              <w:top w:val="single" w:sz="8" w:space="0" w:color="auto"/>
+              <w:left w:val="single" w:sz="8" w:space="0" w:color="auto"/>
+              <w:bottom w:val="single" w:sz="8" w:space="0" w:color="auto"/>
+              <w:right w:val="single" w:sz="8" w:space="0" w:color="auto"/>
+            </w:tcBorders>
+            <w:vAlign w:val="center"/>
+            <w:hideMark/>
+          </w:tcPr>
+          <w:p>
+            <w:r>
+              <w:t>SAMPLE</w:t>
+            </w:r>
+          </w:p>
+        </w:tc>
+        <w:tc>
+          <w:tcPr>
+            <w:tcW w:w="1260" w:type="pct"/>
+            <w:tcBorders>
+              <w:top w:val="single" w:sz="8" w:space="0" w:color="auto"/>
+              <w:left w:val="single" w:sz="8" w:space="0" w:color="auto"/>
+              <w:bottom w:val="single" w:sz="8" w:space="0" w:color="auto"/>
+              <w:right w:val="single" w:sz="8" w:space="0" w:color="auto"/>
+            </w:tcBorders>
+          </w:tcPr>
+          <w:p>
+            <w:r>
+              <w:t>SAMPLE</w:t>
+            </w:r>
+          </w:p>
+        </w:tc>
+      </w:tr>
+      <w:tr>
+        <w:trPr>
+          <w:trHeight w:val="769"/>
+          <w:tblCellSpacing w:w="15" w:type="dxa"/>
+        </w:trPr>
+        <w:tc>
+          <w:tcPr>
+            <w:tcW w:w="819" w:type="pct"/>
+            <w:tcBorders>
+              <w:top w:val="single" w:sz="8" w:space="0" w:color="auto"/>
+              <w:left w:val="single" w:sz="8" w:space="0" w:color="auto"/>
+              <w:bottom w:val="single" w:sz="8" w:space="0" w:color="auto"/>
+              <w:right w:val="single" w:sz="8" w:space="0" w:color="auto"/>
+            </w:tcBorders>
+            <w:vAlign w:val="center"/>
+          </w:tcPr>
+          <w:p/>
+        </w:tc>
+        <w:tc>
+          <w:tcPr>
+            <w:tcW w:w="1478" w:type="pct"/>
+            <w:tcBorders>
+              <w:top w:val="single" w:sz="8" w:space="0" w:color="auto"/>
+              <w:left w:val="single" w:sz="8" w:space="0" w:color="auto"/>
+              <w:bottom w:val="single" w:sz="8" w:space="0" w:color="auto"/>
+              <w:right w:val="single" w:sz="8" w:space="0" w:color="auto"/>
+            </w:tcBorders>
+            <w:vAlign w:val="center"/>
+          </w:tcPr>
+          <w:p/>
+        </w:tc>
+        <w:tc>
+          <w:tcPr>
+            <w:tcW w:w="1347" w:type="pct"/>
+            <w:tcBorders>
+              <w:top w:val="single" w:sz="8" w:space="0" w:color="auto"/>
+              <w:left w:val="single" w:sz="8" w:space="0" w:color="auto"/>
+              <w:bottom w:val="single" w:sz="8" w:space="0" w:color="auto"/>
+              <w:right w:val="single" w:sz="8" w:space="0" w:color="auto"/>
+            </w:tcBorders>
+            <w:vAlign w:val="center"/>
+          </w:tcPr>
+          <w:p/>
+        </w:tc>
+        <w:tc>
+          <w:tcPr>
+            <w:tcW w:w="1260" w:type="pct"/>
+            <w:tcBorders>
+              <w:top w:val="single" w:sz="8" w:space="0" w:color="auto"/>
+              <w:left w:val="single" w:sz="8" w:space="0" w:color="auto"/>
+              <w:bottom w:val="single" w:sz="8" w:space="0" w:color="auto"/>
+              <w:right w:val="single" w:sz="8" w:space="0" w:color="auto"/>
+            </w:tcBorders>
+          </w:tcPr>
+          <w:p/>
+        </w:tc>
+      </w:tr>
+      <w:tr>
+        <w:trPr>
+          <w:trHeight w:val="769"/>
+          <w:tblCellSpacing w:w="15" w:type="dxa"/>
+        </w:trPr>
+        <w:tc>
+          <w:tcPr>
+            <w:tcW w:w="819" w:type="pct"/>
+            <w:tcBorders>
+              <w:top w:val="single" w:sz="8" w:space="0" w:color="auto"/>
+              <w:left w:val="single" w:sz="8" w:space="0" w:color="auto"/>
+              <w:bottom w:val="single" w:sz="8" w:space="0" w:color="auto"/>
+              <w:right w:val="single" w:sz="8" w:space="0" w:color="auto"/>
+            </w:tcBorders>
+            <w:vAlign w:val="center"/>
+          </w:tcPr>
+          <w:p/>
+        </w:tc>
+        <w:tc>
+          <w:tcPr>
+            <w:tcW w:w="1478" w:type="pct"/>
+            <w:tcBorders>
+              <w:top w:val="single" w:sz="8" w:space="0" w:color="auto"/>
+              <w:left w:val="single" w:sz="8" w:space="0" w:color="auto"/>
+              <w:bottom w:val="single" w:sz="8" w:space="0" w:color="auto"/>
+              <w:right w:val="single" w:sz="8" w:space="0" w:color="auto"/>
+            </w:tcBorders>
+            <w:vAlign w:val="center"/>
+          </w:tcPr>
+          <w:p/>
+        </w:tc>
+        <w:tc>
+          <w:tcPr>
+            <w:tcW w:w="1347" w:type="pct"/>
+            <w:tcBorders>
+              <w:top w:val="single" w:sz="8" w:space="0" w:color="auto"/>
+              <w:left w:val="single" w:sz="8" w:space="0" w:color="auto"/>
+              <w:bottom w:val="single" w:sz="8" w:space="0" w:color="auto"/>
+              <w:right w:val="single" w:sz="8" w:space="0" w:color="auto"/>
+            </w:tcBorders>
+            <w:vAlign w:val="center"/>
+          </w:tcPr>
+          <w:p/>
+        </w:tc>
+        <w:tc>
+          <w:tcPr>
+            <w:tcW w:w="1260" w:type="pct"/>
+            <w:tcBorders>
+              <w:top w:val="single" w:sz="8" w:space="0" w:color="auto"/>
+              <w:left w:val="single" w:sz="8" w:space="0" w:color="auto"/>
+              <w:bottom w:val="single" w:sz="8" w:space="0" w:color="auto"/>
+              <w:right w:val="single" w:sz="8" w:space="0" w:color="auto"/>
+            </w:tcBorders>
+          </w:tcPr>
+          <w:p/>
+        </w:tc>
+      </w:tr>
+      <w:tr>
+        <w:trPr>
+          <w:trHeight w:val="769"/>
+          <w:tblCellSpacing w:w="15" w:type="dxa"/>
+        </w:trPr>
+        <w:tc>
+          <w:tcPr>
+            <w:tcW w:w="819" w:type="pct"/>
+            <w:tcBorders>
+              <w:top w:val="single" w:sz="8" w:space="0" w:color="auto"/>
+              <w:left w:val="single" w:sz="8" w:space="0" w:color="auto"/>
+              <w:bottom w:val="single" w:sz="8" w:space="0" w:color="auto"/>
+              <w:right w:val="single" w:sz="8" w:space="0" w:color="auto"/>
+            </w:tcBorders>
+            <w:vAlign w:val="center"/>
+          </w:tcPr>
+          <w:p/>
+        </w:tc>
+        <w:tc>
+          <w:tcPr>
+            <w:tcW w:w="1478" w:type="pct"/>
+            <w:tcBorders>
+              <w:top w:val="single" w:sz="8" w:space="0" w:color="auto"/>
+              <w:left w:val="single" w:sz="8" w:space="0" w:color="auto"/>
+              <w:bottom w:val="single" w:sz="8" w:space="0" w:color="auto"/>
+              <w:right w:val="single" w:sz="8" w:space="0" w:color="auto"/>
+            </w:tcBorders>
+            <w:vAlign w:val="center"/>
+          </w:tcPr>
+          <w:p/>
+        </w:tc>
+        <w:tc>
+          <w:tcPr>
+            <w:tcW w:w="1347" w:type="pct"/>
+            <w:tcBorders>
+              <w:top w:val="single" w:sz="8" w:space="0" w:color="auto"/>
+              <w:left w:val="single" w:sz="8" w:space="0" w:color="auto"/>
+              <w:bottom w:val="single" w:sz="8" w:space="0" w:color="auto"/>
+              <w:right w:val="single" w:sz="8" w:space="0" w:color="auto"/>
+            </w:tcBorders>
+            <w:vAlign w:val="center"/>
+          </w:tcPr>
+          <w:p/>
+        </w:tc>
+        <w:tc>
+          <w:tcPr>
+            <w:tcW w:w="1260" w:type="pct"/>
+            <w:tcBorders>
+              <w:top w:val="single" w:sz="8" w:space="0" w:color="auto"/>
+              <w:left w:val="single" w:sz="8" w:space="0" w:color="auto"/>
+              <w:bottom w:val="single" w:sz="8" w:space="0" w:color="auto"/>
+              <w:right w:val="single" w:sz="8" w:space="0" w:color="auto"/>
+            </w:tcBorders>
+          </w:tcPr>
+          <w:p/>
+        </w:tc>
+      </w:tr>
+    </w:tbl>
+    <w:p>
+      <w:pPr>
+        <w:rPr>
+          <w:lang w:val="en-GB"/>
+        </w:rPr>
+      </w:pPr>
+    </w:p>
+    <w:p>
+      <w:pPr>
+        <w:rPr>
+          <w:lang w:val="en-GB"/>
+        </w:rPr>
+      </w:pPr>
+    </w:p>
+    <w:p>
+      <w:pPr>
+        <w:rPr>
+          <w:lang w:val="en-GB"/>
+        </w:rPr>
+      </w:pPr>
+    </w:p>
+    <w:p>
+      <w:pPr>
+        <w:rPr>
+          <w:lang w:val="en-GB"/>
+        </w:rPr>
+      </w:pPr>
+    </w:p>
+    <w:p>
+      <w:pPr>
+        <w:rPr>
+          <w:lang w:val="en-GB"/>
+        </w:rPr>
+      </w:pPr>
+    </w:p>
+    <w:p>
+      <w:pPr>
+        <w:rPr>
+          <w:lang w:val="en-GB"/>
+        </w:rPr>
+      </w:pPr>
+    </w:p>
+    <w:p>
+      <w:pPr>
+        <w:rPr>
+          <w:lang w:val="en-GB"/>
+        </w:rPr>
+      </w:pPr>
+    </w:p>
+    <w:p>
+      <w:pPr>
+        <w:pStyle w:val="Heading4"/>
+        <w:rPr>
+          <w:lang w:val="en-GB"/>
+        </w:rPr>
+      </w:pPr>
+      <w:r>
+        <w:rPr>
+          <w:lang w:val="en-GB"/>
+        </w:rPr>
+        <w:t>2.2.7 Path 1:</w:t>
+      </w:r>
+    </w:p>
+    <w:p>
+      <w:pPr>
+        <w:rPr>
+          <w:color w:val="FF0000"/>
+          <w:sz w:val="36"/>
+          <w:szCs w:val="36"/>
+          <w:lang w:val="en-GB"/>
+        </w:rPr>
+      </w:pPr>
+      <w:r>
+        <w:rPr>
+          <w:color w:val="FF0000"/>
+          <w:sz w:val="36"/>
+          <w:szCs w:val="36"/>
+          <w:highlight w:val="yellow"/>
+          <w:lang w:val="en-GB"/>
+        </w:rPr>
+        <w:t>INSERT</w:t>
+      </w:r>
+      <w:r>
+        <w:rPr>
+          <w:color w:val="FF0000"/>
+          <w:sz w:val="36"/>
+          <w:szCs w:val="36"/>
+          <w:lang w:val="en-GB"/>
+        </w:rPr>
+        <w:t xml:space="preserve"> </w:t>
+      </w:r>
+      <w:r>
+        <w:rPr>
+          <w:color w:val="FF0000"/>
+          <w:sz w:val="36"/>
+          <w:szCs w:val="36"/>
+          <w:highlight w:val="yellow"/>
+          <w:lang w:val="en-GB"/>
+        </w:rPr>
+        <w:t>IMAGE HERE</w:t>
+      </w:r>
+      <w:r>
+        <w:rPr>
+          <w:color w:val="FF0000"/>
+          <w:sz w:val="36"/>
+          <w:szCs w:val="36"/>
+          <w:lang w:val="en-GB"/>
+        </w:rPr>
+        <w:t xml:space="preserve"> </w:t>
+      </w:r>
+    </w:p>
+    <w:p>
+      <w:pPr>
+        <w:rPr>
+          <w:color w:val="FF0000"/>
+          <w:sz w:val="36"/>
+          <w:szCs w:val="36"/>
+          <w:lang w:val="en-GB"/>
+        </w:rPr>
+      </w:pPr>
+      <w:r>
+        <w:rPr>
+          <w:color w:val="FF0000"/>
+          <w:sz w:val="36"/>
+          <w:szCs w:val="36"/>
+          <w:lang w:val="en-GB"/>
+        </w:rPr>
+        <w:br w:type="page"/>
+      </w:r>
+    </w:p>
+    <w:p>
+      <w:pPr>
+        <w:pStyle w:val="Heading2"/>
+        <w:numPr>
+          <w:ilvl w:val="1"/>
+          <w:numId w:val="10"/>
+        </w:numPr>
+        <w:ind w:left="792" w:hanging="432"/>
+      </w:pPr>
+      <w:r>
+        <w:lastRenderedPageBreak/>
+        <w:t>User(Signup)</w:t>
+      </w:r>
+    </w:p>
+    <w:p>
+      <w:r>
+        <w:t>We want this to accept certain passwords only and the right format for a number</w:t>
+      </w:r>
+    </w:p>
+    <w:p/>
+    <w:p>
+      <w:pPr>
+        <w:pStyle w:val="Heading3"/>
+        <w:numPr>
+          <w:ilvl w:val="2"/>
+          <w:numId w:val="10"/>
+        </w:numPr>
+        <w:ind w:left="1224" w:hanging="504"/>
+        <w:rPr>
+          <w:i/>
+          <w:iCs/>
+        </w:rPr>
+      </w:pPr>
+      <w:r>
+        <w:rPr>
+          <w:i/>
+          <w:iCs/>
+        </w:rPr>
+        <w:t>Black Box test</w:t>
+      </w:r>
+      <w:r>
+        <w:rPr>
+          <w:i/>
+          <w:iCs/>
+        </w:rPr>
+        <w:t xml:space="preserve"> (</w:t>
+      </w:r>
+      <w:proofErr w:type="spellStart"/>
+      <w:r>
+        <w:rPr>
+          <w:i/>
+          <w:iCs/>
+        </w:rPr>
+        <w:t>signUp</w:t>
+      </w:r>
+      <w:proofErr w:type="spellEnd"/>
+      <w:r>
+        <w:rPr>
+          <w:i/>
+          <w:iCs/>
+        </w:rPr>
+        <w:t>)</w:t>
+      </w:r>
+    </w:p>
+    <w:p>
+      <w:r>
+        <w:t>Method User() accepts password String parameters</w:t>
+      </w:r>
+    </w:p>
+    <w:p>
+      <w:pPr>
+        <w:pStyle w:val="ListParagraph"/>
+        <w:numPr>
+          <w:ilvl w:val="0"/>
+          <w:numId w:val="26"/>
+        </w:numPr>
+        <w:rPr>
+          <w:b/>
+          <w:bCs/>
+        </w:rPr>
+      </w:pPr>
+      <w:proofErr w:type="spellStart"/>
+      <w:r>
+        <w:rPr>
+          <w:b/>
+          <w:bCs/>
+        </w:rPr>
+        <w:t>isValidPassword</w:t>
+      </w:r>
+      <w:proofErr w:type="spellEnd"/>
+      <w:r>
+        <w:rPr>
+          <w:b/>
+          <w:bCs/>
+        </w:rPr>
+        <w:t xml:space="preserve"> – </w:t>
+      </w:r>
+      <w:r>
+        <w:t>Represents a ruleset for password parameters</w:t>
+      </w:r>
+    </w:p>
+    <w:p>
+      <w:pPr>
+        <w:pStyle w:val="ListParagraph"/>
+        <w:numPr>
+          <w:ilvl w:val="0"/>
+          <w:numId w:val="26"/>
+        </w:numPr>
+        <w:rPr>
+          <w:b/>
+          <w:bCs/>
+        </w:rPr>
+      </w:pPr>
+      <w:proofErr w:type="spellStart"/>
+      <w:r>
+        <w:rPr>
+          <w:b/>
+          <w:bCs/>
+        </w:rPr>
+        <w:t>phoneNo</w:t>
+      </w:r>
+      <w:proofErr w:type="spellEnd"/>
+      <w:r>
+        <w:rPr>
+          <w:b/>
+          <w:bCs/>
+        </w:rPr>
+        <w:t xml:space="preserve"> - </w:t>
+      </w:r>
+      <w:r>
+        <w:t>//I have YET to implement this – ADC</w:t>
+      </w:r>
+    </w:p>
+    <w:p>
+      <w:pPr>
+        <w:rPr>
+          <w:b/>
+          <w:bCs/>
+        </w:rPr>
+      </w:pPr>
+    </w:p>
+    <w:p>
+      <w:pPr>
+        <w:pStyle w:val="Heading3"/>
+        <w:numPr>
+          <w:ilvl w:val="2"/>
+          <w:numId w:val="10"/>
+        </w:numPr>
+        <w:ind w:left="1224" w:hanging="504"/>
+      </w:pPr>
+      <w:r>
+        <w:t xml:space="preserve">Derived </w:t>
+      </w:r>
+      <w:proofErr w:type="spellStart"/>
+      <w:r>
+        <w:t>Equiv</w:t>
+      </w:r>
+      <w:proofErr w:type="spellEnd"/>
+      <w:r>
+        <w:t xml:space="preserve"> classes</w:t>
+      </w:r>
+    </w:p>
+    <w:p>
+      <w:pPr>
+        <w:pStyle w:val="ListParagraph"/>
+        <w:numPr>
+          <w:ilvl w:val="0"/>
+          <w:numId w:val="27"/>
+        </w:numPr>
+      </w:pPr>
+      <w:r>
+        <w:t>User passes a password with a string length of 0-7 (Invalid)</w:t>
+      </w:r>
+    </w:p>
+    <w:p>
+      <w:pPr>
+        <w:pStyle w:val="ListParagraph"/>
+        <w:numPr>
+          <w:ilvl w:val="0"/>
+          <w:numId w:val="27"/>
+        </w:numPr>
+      </w:pPr>
+      <w:r>
+        <w:t>User passes a password with a string length of 0-7 including special character (Invalid)</w:t>
+      </w:r>
+    </w:p>
+    <w:p>
+      <w:pPr>
+        <w:pStyle w:val="ListParagraph"/>
+        <w:numPr>
+          <w:ilvl w:val="0"/>
+          <w:numId w:val="27"/>
+        </w:numPr>
+      </w:pPr>
+      <w:r>
+        <w:t>User passes a password with 8 or more characters without special character (Invalid)</w:t>
+      </w:r>
+    </w:p>
+    <w:p>
+      <w:pPr>
+        <w:pStyle w:val="ListParagraph"/>
+        <w:numPr>
+          <w:ilvl w:val="0"/>
+          <w:numId w:val="27"/>
+        </w:numPr>
+      </w:pPr>
+      <w:r>
+        <w:t>Password left blank (Invalid)</w:t>
+      </w:r>
+    </w:p>
+    <w:p>
+      <w:pPr>
+        <w:pStyle w:val="ListParagraph"/>
+        <w:numPr>
+          <w:ilvl w:val="0"/>
+          <w:numId w:val="27"/>
+        </w:numPr>
+      </w:pPr>
+      <w:r>
+        <w:t>User passes a password with 8 or more characters with special character (Valid)</w:t>
+      </w:r>
+    </w:p>
+    <w:p>
+      <w:pPr>
+        <w:pStyle w:val="ListParagraph"/>
+        <w:numPr>
+          <w:ilvl w:val="0"/>
+          <w:numId w:val="27"/>
+        </w:numPr>
+      </w:pPr>
+      <w:r>
+        <w:t>User tries to input a SQL injection to bypass passwords and fails (Valid?)</w:t>
+      </w:r>
+    </w:p>
+    <w:p>
+      <w:pPr>
+        <w:pStyle w:val="ListParagraph"/>
+        <w:numPr>
+          <w:ilvl w:val="0"/>
+          <w:numId w:val="27"/>
+        </w:numPr>
+      </w:pPr>
+      <w:r>
+        <w:t>Us</w:t>
+      </w:r>
+    </w:p>
+    <w:p>
+      <w:pPr>
+        <w:pStyle w:val="ListParagraph"/>
+        <w:numPr>
+          <w:ilvl w:val="0"/>
+          <w:numId w:val="27"/>
+        </w:numPr>
+      </w:pPr>
+      <w:r>
+        <w:t xml:space="preserve"> </w:t>
+      </w:r>
+    </w:p>
+    <w:p>
+      <w:pPr>
+        <w:ind w:left="360"/>
+      </w:pPr>
+    </w:p>
+    <w:p>
+      <w:pPr>
+        <w:pStyle w:val="Heading2"/>
+        <w:numPr>
+          <w:ilvl w:val="1"/>
+          <w:numId w:val="10"/>
+        </w:numPr>
+        <w:ind w:left="792" w:hanging="432"/>
+      </w:pPr>
+      <w:r>
+        <w:t>Login</w:t>
+      </w:r>
+    </w:p>
+    <w:p>
+      <w:r>
+        <w:t xml:space="preserve">I secured the login from SQL injections (hopefully); and paired the user’s password input to the hashed password in the database. </w:t>
+      </w:r>
+    </w:p>
+    <w:p>
+      <w:pPr>
+        <w:pStyle w:val="Heading3"/>
+        <w:numPr>
+          <w:ilvl w:val="2"/>
+          <w:numId w:val="10"/>
+        </w:numPr>
+        <w:ind w:left="1224" w:hanging="504"/>
+        <w:rPr>
+          <w:i/>
+          <w:iCs/>
+        </w:rPr>
+      </w:pPr>
+      <w:r>
+        <w:rPr>
+          <w:i/>
+          <w:iCs/>
+        </w:rPr>
+        <w:t>Black Box test</w:t>
+      </w:r>
+      <w:r>
+        <w:rPr>
+          <w:i/>
+          <w:iCs/>
+        </w:rPr>
+        <w:t xml:space="preserve"> (Login)</w:t>
+      </w:r>
+    </w:p>
+    <w:p>
+      <w:pPr>
+        <w:pStyle w:val="ListParagraph"/>
+        <w:numPr>
+          <w:ilvl w:val="0"/>
+          <w:numId w:val="25"/>
+        </w:numPr>
+      </w:pPr>
+      <w:r>
+        <w:rPr>
+          <w:b/>
+          <w:bCs/>
+        </w:rPr>
+        <w:t xml:space="preserve">username – </w:t>
+      </w:r>
+      <w:r>
+        <w:t>Takes in any String of characters, CLEANS UP FROM SQL INJECTIONS</w:t>
+      </w:r>
+    </w:p>
+    <w:p>
+      <w:pPr>
+        <w:pStyle w:val="ListParagraph"/>
+        <w:numPr>
+          <w:ilvl w:val="0"/>
+          <w:numId w:val="25"/>
+        </w:numPr>
+      </w:pPr>
+      <w:r>
+        <w:rPr>
+          <w:b/>
+          <w:bCs/>
+        </w:rPr>
+        <w:t>password –</w:t>
+      </w:r>
+      <w:r>
+        <w:t xml:space="preserve"> Take in any String of characters, CLEANS UP FROM SQL INJECTIONS</w:t>
+      </w:r>
     </w:p>
     <w:p>
       <w:pPr>
@@ -2187,23 +3179,151 @@
       </w:r>
     </w:p>
     <w:p>
-      <w:pPr>
-        <w:rPr>
+      <w:r>
+        <w:rPr>
+          <w:noProof/>
           <w:color w:val="FF0000"/>
         </w:rPr>
-      </w:pPr>
+        <w:drawing>
+          <wp:anchor distT="0" distB="0" distL="114300" distR="114300" simplePos="0" relativeHeight="251663360" behindDoc="1" locked="0" layoutInCell="1" allowOverlap="1" wp14:anchorId="5D9EE413" wp14:editId="1174F17A">
+            <wp:simplePos x="0" y="0"/>
+            <wp:positionH relativeFrom="margin">
+              <wp:posOffset>-15240</wp:posOffset>
+            </wp:positionH>
+            <wp:positionV relativeFrom="paragraph">
+              <wp:posOffset>1322070</wp:posOffset>
+            </wp:positionV>
+            <wp:extent cx="5730240" cy="3497580"/>
+            <wp:effectExtent l="0" t="0" r="3810" b="7620"/>
+            <wp:wrapTight wrapText="bothSides">
+              <wp:wrapPolygon edited="0">
+                <wp:start x="0" y="0"/>
+                <wp:lineTo x="0" y="21529"/>
+                <wp:lineTo x="21543" y="21529"/>
+                <wp:lineTo x="21543" y="0"/>
+                <wp:lineTo x="0" y="0"/>
+              </wp:wrapPolygon>
+            </wp:wrapTight>
+            <wp:docPr id="1029343216" name="Picture 1"/>
+            <wp:cNvGraphicFramePr>
+              <a:graphicFrameLocks xmlns:a="http://schemas.openxmlformats.org/drawingml/2006/main" noChangeAspect="1"/>
+            </wp:cNvGraphicFramePr>
+            <a:graphic xmlns:a="http://schemas.openxmlformats.org/drawingml/2006/main">
+              <a:graphicData uri="http://schemas.openxmlformats.org/drawingml/2006/picture">
+                <pic:pic xmlns:pic="http://schemas.openxmlformats.org/drawingml/2006/picture">
+                  <pic:nvPicPr>
+                    <pic:cNvPr id="0" name="Picture 1"/>
+                    <pic:cNvPicPr>
+                      <a:picLocks noChangeAspect="1" noChangeArrowheads="1"/>
+                    </pic:cNvPicPr>
+                  </pic:nvPicPr>
+                  <pic:blipFill>
+                    <a:blip r:embed="rId10">
+                      <a:extLst>
+                        <a:ext uri="{28A0092B-C50C-407E-A947-70E740481C1C}">
+                          <a14:useLocalDpi xmlns:a14="http://schemas.microsoft.com/office/drawing/2010/main" val="0"/>
+                        </a:ext>
+                      </a:extLst>
+                    </a:blip>
+                    <a:srcRect/>
+                    <a:stretch>
+                      <a:fillRect/>
+                    </a:stretch>
+                  </pic:blipFill>
+                  <pic:spPr bwMode="auto">
+                    <a:xfrm>
+                      <a:off x="0" y="0"/>
+                      <a:ext cx="5730240" cy="3497580"/>
+                    </a:xfrm>
+                    <a:prstGeom prst="rect">
+                      <a:avLst/>
+                    </a:prstGeom>
+                    <a:noFill/>
+                    <a:ln>
+                      <a:noFill/>
+                    </a:ln>
+                  </pic:spPr>
+                </pic:pic>
+              </a:graphicData>
+            </a:graphic>
+          </wp:anchor>
+        </w:drawing>
+      </w:r>
       <w:r>
         <w:t>In the project w</w:t>
       </w:r>
       <w:r>
-        <w:t xml:space="preserve">e use the </w:t>
-      </w:r>
-      <w:r>
+        <w:t xml:space="preserve">e use </w:t>
+      </w:r>
+      <w:r>
+        <w:t xml:space="preserve">consistency through the header and footer which are the same on every page, we also made sure that our login and register forms are consistent. Consistency was used throughout our store, wherever a product appears on the webpage, whether it be on the store page </w:t>
+      </w:r>
+      <w:r>
+        <w:t>or the shipping page or even the confirmation page, the product will have a consistent look throughout.</w:t>
+      </w:r>
+    </w:p>
+    <w:p>
+      <w:pPr>
         <w:rPr>
           <w:color w:val="FF0000"/>
         </w:rPr>
-        <w:t xml:space="preserve">Sorry lads I haven’t a clue what to say for this </w:t>
-      </w:r>
+      </w:pPr>
+    </w:p>
+    <w:p>
+      <w:pPr>
+        <w:rPr>
+          <w:color w:val="FF0000"/>
+        </w:rPr>
+      </w:pPr>
+    </w:p>
+    <w:p>
+      <w:pPr>
+        <w:rPr>
+          <w:color w:val="FF0000"/>
+        </w:rPr>
+      </w:pPr>
+    </w:p>
+    <w:p>
+      <w:pPr>
+        <w:rPr>
+          <w:color w:val="FF0000"/>
+        </w:rPr>
+      </w:pPr>
+    </w:p>
+    <w:p>
+      <w:pPr>
+        <w:rPr>
+          <w:color w:val="FF0000"/>
+        </w:rPr>
+      </w:pPr>
+    </w:p>
+    <w:p>
+      <w:pPr>
+        <w:rPr>
+          <w:color w:val="FF0000"/>
+        </w:rPr>
+      </w:pPr>
+    </w:p>
+    <w:p>
+      <w:pPr>
+        <w:rPr>
+          <w:color w:val="FF0000"/>
+        </w:rPr>
+      </w:pPr>
+    </w:p>
+    <w:p>
+      <w:pPr>
+        <w:rPr>
+          <w:color w:val="FF0000"/>
+        </w:rPr>
+      </w:pPr>
+    </w:p>
+    <w:p>
+      <w:pPr>
+        <w:rPr>
+          <w:color w:val="FF0000"/>
+        </w:rPr>
+      </w:pPr>
     </w:p>
     <w:p>
       <w:pPr>
@@ -2349,1383 +3469,37 @@
       </w:r>
     </w:p>
     <w:p/>
-    <w:p>
-      <w:pPr>
-        <w:pStyle w:val="Heading4"/>
-        <w:rPr>
-          <w:lang w:val="en-GB"/>
-        </w:rPr>
-      </w:pPr>
-      <w:r>
-        <w:rPr>
-          <w:lang w:val="en-GB"/>
-        </w:rPr>
-        <w:t>2.2.4 Cyclomatic complexity:</w:t>
-      </w:r>
-    </w:p>
-    <w:p>
-      <w:pPr>
-        <w:rPr>
-          <w:lang w:val="en-GB"/>
-        </w:rPr>
-      </w:pPr>
-      <w:r>
-        <w:rPr>
-          <w:lang w:val="en-GB"/>
-        </w:rPr>
-        <w:t xml:space="preserve">From the flow graph we can discover how many independent paths are in the </w:t>
-      </w:r>
-      <w:r>
-        <w:rPr>
-          <w:lang w:val="en-GB"/>
-        </w:rPr>
-        <w:t>function.</w:t>
-      </w:r>
-      <w:r>
-        <w:rPr>
-          <w:lang w:val="en-GB"/>
-        </w:rPr>
-        <w:t xml:space="preserve"> </w:t>
-      </w:r>
-    </w:p>
-    <w:p>
-      <w:pPr>
-        <w:rPr>
-          <w:lang w:val="en-GB"/>
-        </w:rPr>
-      </w:pPr>
-      <w:r>
-        <w:rPr>
-          <w:lang w:val="en-GB"/>
-        </w:rPr>
-        <w:t xml:space="preserve">E – number of edges = </w:t>
-      </w:r>
-      <w:proofErr w:type="gramStart"/>
-      <w:r>
-        <w:rPr>
-          <w:lang w:val="en-GB"/>
-        </w:rPr>
-        <w:t>*?*</w:t>
-      </w:r>
-      <w:proofErr w:type="gramEnd"/>
-    </w:p>
-    <w:p>
-      <w:pPr>
-        <w:rPr>
-          <w:lang w:val="en-GB"/>
-        </w:rPr>
-      </w:pPr>
-      <w:r>
-        <w:rPr>
-          <w:lang w:val="en-GB"/>
-        </w:rPr>
-        <w:t xml:space="preserve">N – number of nodes = </w:t>
-      </w:r>
-      <w:proofErr w:type="gramStart"/>
-      <w:r>
-        <w:rPr>
-          <w:lang w:val="en-GB"/>
-        </w:rPr>
-        <w:t>*?*</w:t>
-      </w:r>
-      <w:proofErr w:type="gramEnd"/>
-    </w:p>
-    <w:p>
-      <w:pPr>
-        <w:rPr>
-          <w:lang w:val="en-GB"/>
-        </w:rPr>
-      </w:pPr>
-      <w:r>
-        <w:rPr>
-          <w:lang w:val="en-GB"/>
-        </w:rPr>
-        <w:t>Cyclomatic complexity = E - N + 2.</w:t>
-      </w:r>
-    </w:p>
-    <w:p>
-      <w:pPr>
-        <w:rPr>
-          <w:lang w:val="en-GB"/>
-        </w:rPr>
-      </w:pPr>
-      <w:r>
-        <w:rPr>
-          <w:lang w:val="en-GB"/>
-        </w:rPr>
-        <w:t xml:space="preserve">CC = </w:t>
-      </w:r>
-      <w:proofErr w:type="gramStart"/>
-      <w:r>
-        <w:rPr>
-          <w:lang w:val="en-GB"/>
-        </w:rPr>
-        <w:t>*?*</w:t>
-      </w:r>
-      <w:proofErr w:type="gramEnd"/>
-      <w:r>
-        <w:rPr>
-          <w:lang w:val="en-GB"/>
-        </w:rPr>
-        <w:t xml:space="preserve"> - *?* + 2</w:t>
-      </w:r>
-    </w:p>
-    <w:p>
-      <w:pPr>
-        <w:rPr>
-          <w:lang w:val="en-GB"/>
-        </w:rPr>
-      </w:pPr>
-      <w:r>
-        <w:rPr>
-          <w:lang w:val="en-GB"/>
-        </w:rPr>
-        <w:t>We can now document the basis set for these paths:</w:t>
-      </w:r>
-    </w:p>
-    <w:p>
-      <w:pPr>
-        <w:pStyle w:val="Heading4"/>
-        <w:rPr>
-          <w:lang w:val="en-GB"/>
-        </w:rPr>
-      </w:pPr>
-      <w:r>
-        <w:rPr>
-          <w:lang w:val="en-GB"/>
-        </w:rPr>
-        <w:t>2.2.5 Paths:</w:t>
-      </w:r>
-    </w:p>
-    <w:p>
-      <w:pPr>
-        <w:pStyle w:val="ListParagraph"/>
+    <w:p/>
+    <w:p>
+      <w:pPr>
+        <w:pStyle w:val="Heading2"/>
         <w:numPr>
           <w:ilvl w:val="0"/>
-          <w:numId w:val="8"/>
+          <w:numId w:val="29"/>
         </w:numPr>
-        <w:rPr>
-          <w:lang w:val="en-GB"/>
-        </w:rPr>
-      </w:pPr>
-      <w:r>
-        <w:t xml:space="preserve">1 - 2 - 3 - 4 - 5 - 6 - 7 -10 </w:t>
-      </w:r>
-    </w:p>
-    <w:p>
-      <w:pPr>
-        <w:pStyle w:val="ListParagraph"/>
-        <w:numPr>
-          <w:ilvl w:val="0"/>
-          <w:numId w:val="8"/>
-        </w:numPr>
-        <w:rPr>
-          <w:lang w:val="en-GB"/>
-        </w:rPr>
-      </w:pPr>
-      <w:r>
-        <w:t xml:space="preserve">1 - 2 - 3 - 4 - 5 - 6 - 7 -10 </w:t>
-      </w:r>
-    </w:p>
-    <w:p>
-      <w:pPr>
-        <w:pStyle w:val="ListParagraph"/>
-        <w:numPr>
-          <w:ilvl w:val="0"/>
-          <w:numId w:val="8"/>
-        </w:numPr>
-        <w:rPr>
-          <w:lang w:val="en-GB"/>
-        </w:rPr>
-      </w:pPr>
-      <w:r>
-        <w:t xml:space="preserve">1 - 2 - 3 - 4 - 5 - 6 - 7 -10 </w:t>
-      </w:r>
-    </w:p>
-    <w:p>
-      <w:pPr>
-        <w:pStyle w:val="ListParagraph"/>
-        <w:numPr>
-          <w:ilvl w:val="0"/>
-          <w:numId w:val="8"/>
-        </w:numPr>
-        <w:rPr>
-          <w:lang w:val="en-GB"/>
-        </w:rPr>
-      </w:pPr>
-      <w:r>
-        <w:t xml:space="preserve">1 - 2 - 3 - 4 - 5 - 6 - 7 -10 </w:t>
-      </w:r>
-    </w:p>
-    <w:p>
-      <w:pPr>
-        <w:pStyle w:val="ListParagraph"/>
-        <w:numPr>
-          <w:ilvl w:val="0"/>
-          <w:numId w:val="8"/>
-        </w:numPr>
-        <w:rPr>
-          <w:lang w:val="en-GB"/>
-        </w:rPr>
-      </w:pPr>
-      <w:r>
-        <w:t xml:space="preserve">1 - 2 - 3 - 4 - 5 - 6 - 7 -10 </w:t>
-      </w:r>
-    </w:p>
-    <w:p>
-      <w:pPr>
-        <w:pStyle w:val="Heading4"/>
-        <w:rPr>
-          <w:lang w:val="en-GB"/>
-        </w:rPr>
-      </w:pPr>
-      <w:r>
-        <w:rPr>
-          <w:lang w:val="en-GB"/>
-        </w:rPr>
-        <w:t>2.2.</w:t>
-      </w:r>
-      <w:r>
-        <w:rPr>
-          <w:lang w:val="en-GB"/>
-        </w:rPr>
-        <w:t>6</w:t>
-      </w:r>
-      <w:r>
-        <w:rPr>
-          <w:lang w:val="en-GB"/>
-        </w:rPr>
-        <w:t xml:space="preserve"> Test cases for execution of each path:</w:t>
-      </w:r>
-    </w:p>
-    <w:p>
-      <w:pPr>
-        <w:rPr>
-          <w:lang w:val="en-GB"/>
-        </w:rPr>
-      </w:pPr>
-      <w:r>
-        <w:rPr>
-          <w:lang w:val="en-GB"/>
-        </w:rPr>
-        <w:t>Here we will test the path case and the functionality of each path.</w:t>
+      </w:pPr>
+      <w:r>
+        <w:t>Requirements testing</w:t>
       </w:r>
     </w:p>
     <w:tbl>
       <w:tblPr>
-        <w:tblpPr w:leftFromText="180" w:rightFromText="180" w:vertAnchor="text" w:tblpY="1"/>
-        <w:tblOverlap w:val="never"/>
-        <w:tblW w:w="4340" w:type="pct"/>
-        <w:tblCellSpacing w:w="15" w:type="dxa"/>
-        <w:tblBorders>
-          <w:top w:val="single" w:sz="8" w:space="0" w:color="auto"/>
-          <w:left w:val="single" w:sz="8" w:space="0" w:color="auto"/>
-          <w:bottom w:val="single" w:sz="8" w:space="0" w:color="auto"/>
-          <w:right w:val="single" w:sz="8" w:space="0" w:color="auto"/>
-          <w:insideH w:val="single" w:sz="8" w:space="0" w:color="auto"/>
-          <w:insideV w:val="single" w:sz="8" w:space="0" w:color="auto"/>
-        </w:tblBorders>
-        <w:tblCellMar>
-          <w:top w:w="30" w:type="dxa"/>
-          <w:left w:w="30" w:type="dxa"/>
-          <w:bottom w:w="30" w:type="dxa"/>
-          <w:right w:w="30" w:type="dxa"/>
-        </w:tblCellMar>
+        <w:tblStyle w:val="TableGrid"/>
+        <w:tblW w:w="9315" w:type="dxa"/>
         <w:tblLook w:val="04A0" w:firstRow="1" w:lastRow="0" w:firstColumn="1" w:lastColumn="0" w:noHBand="0" w:noVBand="1"/>
       </w:tblPr>
       <w:tblGrid>
-        <w:gridCol w:w="1326"/>
-        <w:gridCol w:w="2341"/>
-        <w:gridCol w:w="2135"/>
-        <w:gridCol w:w="2015"/>
+        <w:gridCol w:w="874"/>
+        <w:gridCol w:w="5335"/>
+        <w:gridCol w:w="3106"/>
       </w:tblGrid>
       <w:tr>
         <w:trPr>
-          <w:trHeight w:val="769"/>
-          <w:tblCellSpacing w:w="15" w:type="dxa"/>
+          <w:trHeight w:val="468"/>
         </w:trPr>
         <w:tc>
           <w:tcPr>
-            <w:tcW w:w="819" w:type="pct"/>
-            <w:tcBorders>
-              <w:top w:val="single" w:sz="8" w:space="0" w:color="auto"/>
-              <w:left w:val="single" w:sz="8" w:space="0" w:color="auto"/>
-              <w:bottom w:val="single" w:sz="8" w:space="0" w:color="auto"/>
-              <w:right w:val="single" w:sz="8" w:space="0" w:color="auto"/>
-            </w:tcBorders>
-            <w:vAlign w:val="center"/>
-            <w:hideMark/>
-          </w:tcPr>
-          <w:p>
-            <w:r>
-              <w:t>Path</w:t>
-            </w:r>
-          </w:p>
-        </w:tc>
-        <w:tc>
-          <w:tcPr>
-            <w:tcW w:w="1478" w:type="pct"/>
-            <w:tcBorders>
-              <w:top w:val="single" w:sz="8" w:space="0" w:color="auto"/>
-              <w:left w:val="single" w:sz="8" w:space="0" w:color="auto"/>
-              <w:bottom w:val="single" w:sz="8" w:space="0" w:color="auto"/>
-              <w:right w:val="single" w:sz="8" w:space="0" w:color="auto"/>
-            </w:tcBorders>
-            <w:vAlign w:val="center"/>
-            <w:hideMark/>
-          </w:tcPr>
-          <w:p>
-            <w:r>
-              <w:t>Test Attempted</w:t>
-            </w:r>
-          </w:p>
-        </w:tc>
-        <w:tc>
-          <w:tcPr>
-            <w:tcW w:w="1347" w:type="pct"/>
-            <w:tcBorders>
-              <w:top w:val="single" w:sz="8" w:space="0" w:color="auto"/>
-              <w:left w:val="single" w:sz="8" w:space="0" w:color="auto"/>
-              <w:bottom w:val="single" w:sz="8" w:space="0" w:color="auto"/>
-              <w:right w:val="single" w:sz="8" w:space="0" w:color="auto"/>
-            </w:tcBorders>
-            <w:vAlign w:val="center"/>
-            <w:hideMark/>
-          </w:tcPr>
-          <w:p>
-            <w:r>
-              <w:t>Expected Outcome</w:t>
-            </w:r>
-          </w:p>
-        </w:tc>
-        <w:tc>
-          <w:tcPr>
-            <w:tcW w:w="1260" w:type="pct"/>
-            <w:tcBorders>
-              <w:top w:val="single" w:sz="8" w:space="0" w:color="auto"/>
-              <w:left w:val="single" w:sz="8" w:space="0" w:color="auto"/>
-              <w:bottom w:val="single" w:sz="8" w:space="0" w:color="auto"/>
-              <w:right w:val="single" w:sz="8" w:space="0" w:color="auto"/>
-            </w:tcBorders>
-          </w:tcPr>
-          <w:p>
-            <w:r>
-              <w:t>Result</w:t>
-            </w:r>
-          </w:p>
-        </w:tc>
-      </w:tr>
-      <w:tr>
-        <w:trPr>
-          <w:trHeight w:val="769"/>
-          <w:tblCellSpacing w:w="15" w:type="dxa"/>
-        </w:trPr>
-        <w:tc>
-          <w:tcPr>
-            <w:tcW w:w="819" w:type="pct"/>
-            <w:tcBorders>
-              <w:top w:val="single" w:sz="8" w:space="0" w:color="auto"/>
-              <w:left w:val="single" w:sz="8" w:space="0" w:color="auto"/>
-              <w:bottom w:val="single" w:sz="8" w:space="0" w:color="auto"/>
-              <w:right w:val="single" w:sz="8" w:space="0" w:color="auto"/>
-            </w:tcBorders>
-            <w:vAlign w:val="center"/>
-            <w:hideMark/>
-          </w:tcPr>
-          <w:p>
-            <w:r>
-              <w:t>1</w:t>
-            </w:r>
-          </w:p>
-        </w:tc>
-        <w:tc>
-          <w:tcPr>
-            <w:tcW w:w="1478" w:type="pct"/>
-            <w:tcBorders>
-              <w:top w:val="single" w:sz="8" w:space="0" w:color="auto"/>
-              <w:left w:val="single" w:sz="8" w:space="0" w:color="auto"/>
-              <w:bottom w:val="single" w:sz="8" w:space="0" w:color="auto"/>
-              <w:right w:val="single" w:sz="8" w:space="0" w:color="auto"/>
-            </w:tcBorders>
-            <w:vAlign w:val="center"/>
-            <w:hideMark/>
-          </w:tcPr>
-          <w:p>
-            <w:r>
-              <w:t xml:space="preserve"> </w:t>
-            </w:r>
-          </w:p>
-        </w:tc>
-        <w:tc>
-          <w:tcPr>
-            <w:tcW w:w="1347" w:type="pct"/>
-            <w:tcBorders>
-              <w:top w:val="single" w:sz="8" w:space="0" w:color="auto"/>
-              <w:left w:val="single" w:sz="8" w:space="0" w:color="auto"/>
-              <w:bottom w:val="single" w:sz="8" w:space="0" w:color="auto"/>
-              <w:right w:val="single" w:sz="8" w:space="0" w:color="auto"/>
-            </w:tcBorders>
-            <w:vAlign w:val="center"/>
-            <w:hideMark/>
-          </w:tcPr>
-          <w:p/>
-        </w:tc>
-        <w:tc>
-          <w:tcPr>
-            <w:tcW w:w="1260" w:type="pct"/>
-            <w:tcBorders>
-              <w:top w:val="single" w:sz="8" w:space="0" w:color="auto"/>
-              <w:left w:val="single" w:sz="8" w:space="0" w:color="auto"/>
-              <w:bottom w:val="single" w:sz="8" w:space="0" w:color="auto"/>
-              <w:right w:val="single" w:sz="8" w:space="0" w:color="auto"/>
-            </w:tcBorders>
-          </w:tcPr>
-          <w:p/>
-        </w:tc>
-      </w:tr>
-      <w:tr>
-        <w:trPr>
-          <w:trHeight w:val="769"/>
-          <w:tblCellSpacing w:w="15" w:type="dxa"/>
-        </w:trPr>
-        <w:tc>
-          <w:tcPr>
-            <w:tcW w:w="819" w:type="pct"/>
-            <w:tcBorders>
-              <w:top w:val="single" w:sz="8" w:space="0" w:color="auto"/>
-              <w:left w:val="single" w:sz="8" w:space="0" w:color="auto"/>
-              <w:bottom w:val="single" w:sz="8" w:space="0" w:color="auto"/>
-              <w:right w:val="single" w:sz="8" w:space="0" w:color="auto"/>
-            </w:tcBorders>
-            <w:vAlign w:val="center"/>
-            <w:hideMark/>
-          </w:tcPr>
-          <w:p>
-            <w:r>
-              <w:t>2</w:t>
-            </w:r>
-          </w:p>
-        </w:tc>
-        <w:tc>
-          <w:tcPr>
-            <w:tcW w:w="1478" w:type="pct"/>
-            <w:tcBorders>
-              <w:top w:val="single" w:sz="8" w:space="0" w:color="auto"/>
-              <w:left w:val="single" w:sz="8" w:space="0" w:color="auto"/>
-              <w:bottom w:val="single" w:sz="8" w:space="0" w:color="auto"/>
-              <w:right w:val="single" w:sz="8" w:space="0" w:color="auto"/>
-            </w:tcBorders>
-            <w:vAlign w:val="center"/>
-            <w:hideMark/>
-          </w:tcPr>
-          <w:p>
-            <w:r>
-              <w:t>SAMPLE</w:t>
-            </w:r>
-          </w:p>
-        </w:tc>
-        <w:tc>
-          <w:tcPr>
-            <w:tcW w:w="1347" w:type="pct"/>
-            <w:tcBorders>
-              <w:top w:val="single" w:sz="8" w:space="0" w:color="auto"/>
-              <w:left w:val="single" w:sz="8" w:space="0" w:color="auto"/>
-              <w:bottom w:val="single" w:sz="8" w:space="0" w:color="auto"/>
-              <w:right w:val="single" w:sz="8" w:space="0" w:color="auto"/>
-            </w:tcBorders>
-            <w:vAlign w:val="center"/>
-            <w:hideMark/>
-          </w:tcPr>
-          <w:p>
-            <w:r>
-              <w:t>SAMPLE</w:t>
-            </w:r>
-          </w:p>
-        </w:tc>
-        <w:tc>
-          <w:tcPr>
-            <w:tcW w:w="1260" w:type="pct"/>
-            <w:tcBorders>
-              <w:top w:val="single" w:sz="8" w:space="0" w:color="auto"/>
-              <w:left w:val="single" w:sz="8" w:space="0" w:color="auto"/>
-              <w:bottom w:val="single" w:sz="8" w:space="0" w:color="auto"/>
-              <w:right w:val="single" w:sz="8" w:space="0" w:color="auto"/>
-            </w:tcBorders>
-          </w:tcPr>
-          <w:p>
-            <w:r>
-              <w:t>SAMPLE</w:t>
-            </w:r>
-          </w:p>
-        </w:tc>
-      </w:tr>
-      <w:tr>
-        <w:trPr>
-          <w:trHeight w:val="769"/>
-          <w:tblCellSpacing w:w="15" w:type="dxa"/>
-        </w:trPr>
-        <w:tc>
-          <w:tcPr>
-            <w:tcW w:w="819" w:type="pct"/>
-            <w:tcBorders>
-              <w:top w:val="single" w:sz="8" w:space="0" w:color="auto"/>
-              <w:left w:val="single" w:sz="8" w:space="0" w:color="auto"/>
-              <w:bottom w:val="single" w:sz="8" w:space="0" w:color="auto"/>
-              <w:right w:val="single" w:sz="8" w:space="0" w:color="auto"/>
-            </w:tcBorders>
-            <w:vAlign w:val="center"/>
-          </w:tcPr>
-          <w:p/>
-        </w:tc>
-        <w:tc>
-          <w:tcPr>
-            <w:tcW w:w="1478" w:type="pct"/>
-            <w:tcBorders>
-              <w:top w:val="single" w:sz="8" w:space="0" w:color="auto"/>
-              <w:left w:val="single" w:sz="8" w:space="0" w:color="auto"/>
-              <w:bottom w:val="single" w:sz="8" w:space="0" w:color="auto"/>
-              <w:right w:val="single" w:sz="8" w:space="0" w:color="auto"/>
-            </w:tcBorders>
-            <w:vAlign w:val="center"/>
-          </w:tcPr>
-          <w:p/>
-        </w:tc>
-        <w:tc>
-          <w:tcPr>
-            <w:tcW w:w="1347" w:type="pct"/>
-            <w:tcBorders>
-              <w:top w:val="single" w:sz="8" w:space="0" w:color="auto"/>
-              <w:left w:val="single" w:sz="8" w:space="0" w:color="auto"/>
-              <w:bottom w:val="single" w:sz="8" w:space="0" w:color="auto"/>
-              <w:right w:val="single" w:sz="8" w:space="0" w:color="auto"/>
-            </w:tcBorders>
-            <w:vAlign w:val="center"/>
-          </w:tcPr>
-          <w:p/>
-        </w:tc>
-        <w:tc>
-          <w:tcPr>
-            <w:tcW w:w="1260" w:type="pct"/>
-            <w:tcBorders>
-              <w:top w:val="single" w:sz="8" w:space="0" w:color="auto"/>
-              <w:left w:val="single" w:sz="8" w:space="0" w:color="auto"/>
-              <w:bottom w:val="single" w:sz="8" w:space="0" w:color="auto"/>
-              <w:right w:val="single" w:sz="8" w:space="0" w:color="auto"/>
-            </w:tcBorders>
-          </w:tcPr>
-          <w:p/>
-        </w:tc>
-      </w:tr>
-      <w:tr>
-        <w:trPr>
-          <w:trHeight w:val="769"/>
-          <w:tblCellSpacing w:w="15" w:type="dxa"/>
-        </w:trPr>
-        <w:tc>
-          <w:tcPr>
-            <w:tcW w:w="819" w:type="pct"/>
-            <w:tcBorders>
-              <w:top w:val="single" w:sz="8" w:space="0" w:color="auto"/>
-              <w:left w:val="single" w:sz="8" w:space="0" w:color="auto"/>
-              <w:bottom w:val="single" w:sz="8" w:space="0" w:color="auto"/>
-              <w:right w:val="single" w:sz="8" w:space="0" w:color="auto"/>
-            </w:tcBorders>
-            <w:vAlign w:val="center"/>
-          </w:tcPr>
-          <w:p/>
-        </w:tc>
-        <w:tc>
-          <w:tcPr>
-            <w:tcW w:w="1478" w:type="pct"/>
-            <w:tcBorders>
-              <w:top w:val="single" w:sz="8" w:space="0" w:color="auto"/>
-              <w:left w:val="single" w:sz="8" w:space="0" w:color="auto"/>
-              <w:bottom w:val="single" w:sz="8" w:space="0" w:color="auto"/>
-              <w:right w:val="single" w:sz="8" w:space="0" w:color="auto"/>
-            </w:tcBorders>
-            <w:vAlign w:val="center"/>
-          </w:tcPr>
-          <w:p/>
-        </w:tc>
-        <w:tc>
-          <w:tcPr>
-            <w:tcW w:w="1347" w:type="pct"/>
-            <w:tcBorders>
-              <w:top w:val="single" w:sz="8" w:space="0" w:color="auto"/>
-              <w:left w:val="single" w:sz="8" w:space="0" w:color="auto"/>
-              <w:bottom w:val="single" w:sz="8" w:space="0" w:color="auto"/>
-              <w:right w:val="single" w:sz="8" w:space="0" w:color="auto"/>
-            </w:tcBorders>
-            <w:vAlign w:val="center"/>
-          </w:tcPr>
-          <w:p/>
-        </w:tc>
-        <w:tc>
-          <w:tcPr>
-            <w:tcW w:w="1260" w:type="pct"/>
-            <w:tcBorders>
-              <w:top w:val="single" w:sz="8" w:space="0" w:color="auto"/>
-              <w:left w:val="single" w:sz="8" w:space="0" w:color="auto"/>
-              <w:bottom w:val="single" w:sz="8" w:space="0" w:color="auto"/>
-              <w:right w:val="single" w:sz="8" w:space="0" w:color="auto"/>
-            </w:tcBorders>
-          </w:tcPr>
-          <w:p/>
-        </w:tc>
-      </w:tr>
-      <w:tr>
-        <w:trPr>
-          <w:trHeight w:val="769"/>
-          <w:tblCellSpacing w:w="15" w:type="dxa"/>
-        </w:trPr>
-        <w:tc>
-          <w:tcPr>
-            <w:tcW w:w="819" w:type="pct"/>
-            <w:tcBorders>
-              <w:top w:val="single" w:sz="8" w:space="0" w:color="auto"/>
-              <w:left w:val="single" w:sz="8" w:space="0" w:color="auto"/>
-              <w:bottom w:val="single" w:sz="8" w:space="0" w:color="auto"/>
-              <w:right w:val="single" w:sz="8" w:space="0" w:color="auto"/>
-            </w:tcBorders>
-            <w:vAlign w:val="center"/>
-          </w:tcPr>
-          <w:p/>
-        </w:tc>
-        <w:tc>
-          <w:tcPr>
-            <w:tcW w:w="1478" w:type="pct"/>
-            <w:tcBorders>
-              <w:top w:val="single" w:sz="8" w:space="0" w:color="auto"/>
-              <w:left w:val="single" w:sz="8" w:space="0" w:color="auto"/>
-              <w:bottom w:val="single" w:sz="8" w:space="0" w:color="auto"/>
-              <w:right w:val="single" w:sz="8" w:space="0" w:color="auto"/>
-            </w:tcBorders>
-            <w:vAlign w:val="center"/>
-          </w:tcPr>
-          <w:p/>
-        </w:tc>
-        <w:tc>
-          <w:tcPr>
-            <w:tcW w:w="1347" w:type="pct"/>
-            <w:tcBorders>
-              <w:top w:val="single" w:sz="8" w:space="0" w:color="auto"/>
-              <w:left w:val="single" w:sz="8" w:space="0" w:color="auto"/>
-              <w:bottom w:val="single" w:sz="8" w:space="0" w:color="auto"/>
-              <w:right w:val="single" w:sz="8" w:space="0" w:color="auto"/>
-            </w:tcBorders>
-            <w:vAlign w:val="center"/>
-          </w:tcPr>
-          <w:p/>
-        </w:tc>
-        <w:tc>
-          <w:tcPr>
-            <w:tcW w:w="1260" w:type="pct"/>
-            <w:tcBorders>
-              <w:top w:val="single" w:sz="8" w:space="0" w:color="auto"/>
-              <w:left w:val="single" w:sz="8" w:space="0" w:color="auto"/>
-              <w:bottom w:val="single" w:sz="8" w:space="0" w:color="auto"/>
-              <w:right w:val="single" w:sz="8" w:space="0" w:color="auto"/>
-            </w:tcBorders>
-          </w:tcPr>
-          <w:p/>
-        </w:tc>
-      </w:tr>
-    </w:tbl>
-    <w:p>
-      <w:pPr>
-        <w:rPr>
-          <w:lang w:val="en-GB"/>
-        </w:rPr>
-      </w:pPr>
-    </w:p>
-    <w:p>
-      <w:pPr>
-        <w:rPr>
-          <w:lang w:val="en-GB"/>
-        </w:rPr>
-      </w:pPr>
-    </w:p>
-    <w:p>
-      <w:pPr>
-        <w:rPr>
-          <w:lang w:val="en-GB"/>
-        </w:rPr>
-      </w:pPr>
-    </w:p>
-    <w:p>
-      <w:pPr>
-        <w:rPr>
-          <w:lang w:val="en-GB"/>
-        </w:rPr>
-      </w:pPr>
-    </w:p>
-    <w:p>
-      <w:pPr>
-        <w:rPr>
-          <w:lang w:val="en-GB"/>
-        </w:rPr>
-      </w:pPr>
-    </w:p>
-    <w:p>
-      <w:pPr>
-        <w:rPr>
-          <w:lang w:val="en-GB"/>
-        </w:rPr>
-      </w:pPr>
-    </w:p>
-    <w:p>
-      <w:pPr>
-        <w:rPr>
-          <w:lang w:val="en-GB"/>
-        </w:rPr>
-      </w:pPr>
-    </w:p>
-    <w:p>
-      <w:pPr>
-        <w:rPr>
-          <w:lang w:val="en-GB"/>
-        </w:rPr>
-      </w:pPr>
-    </w:p>
-    <w:p>
-      <w:pPr>
-        <w:rPr>
-          <w:lang w:val="en-GB"/>
-        </w:rPr>
-      </w:pPr>
-    </w:p>
-    <w:p>
-      <w:pPr>
-        <w:rPr>
-          <w:lang w:val="en-GB"/>
-        </w:rPr>
-      </w:pPr>
-    </w:p>
-    <w:p>
-      <w:pPr>
-        <w:rPr>
-          <w:lang w:val="en-GB"/>
-        </w:rPr>
-      </w:pPr>
-      <w:r>
-        <w:rPr>
-          <w:lang w:val="en-GB"/>
-        </w:rPr>
-        <w:br w:type="textWrapping" w:clear="all"/>
-      </w:r>
-    </w:p>
-    <w:p>
-      <w:pPr>
-        <w:pStyle w:val="ListParagraph"/>
-        <w:rPr>
-          <w:lang w:val="en-GB"/>
-        </w:rPr>
-      </w:pPr>
-    </w:p>
-    <w:p/>
-    <w:p/>
-    <w:p/>
-    <w:p/>
-    <w:p>
-      <w:pPr>
-        <w:pStyle w:val="Heading4"/>
-        <w:rPr>
-          <w:lang w:val="en-GB"/>
-        </w:rPr>
-      </w:pPr>
-      <w:r>
-        <w:rPr>
-          <w:lang w:val="en-GB"/>
-        </w:rPr>
-        <w:t>2.2.7 Path 1:</w:t>
-      </w:r>
-    </w:p>
-    <w:p>
-      <w:pPr>
-        <w:rPr>
-          <w:color w:val="FF0000"/>
-          <w:sz w:val="36"/>
-          <w:szCs w:val="36"/>
-          <w:lang w:val="en-GB"/>
-        </w:rPr>
-      </w:pPr>
-      <w:r>
-        <w:rPr>
-          <w:color w:val="FF0000"/>
-          <w:sz w:val="36"/>
-          <w:szCs w:val="36"/>
-          <w:highlight w:val="yellow"/>
-          <w:lang w:val="en-GB"/>
-        </w:rPr>
-        <w:t>INSERT</w:t>
-      </w:r>
-      <w:r>
-        <w:rPr>
-          <w:color w:val="FF0000"/>
-          <w:sz w:val="36"/>
-          <w:szCs w:val="36"/>
-          <w:lang w:val="en-GB"/>
-        </w:rPr>
-        <w:t xml:space="preserve"> </w:t>
-      </w:r>
-      <w:r>
-        <w:rPr>
-          <w:color w:val="FF0000"/>
-          <w:sz w:val="36"/>
-          <w:szCs w:val="36"/>
-          <w:highlight w:val="yellow"/>
-          <w:lang w:val="en-GB"/>
-        </w:rPr>
-        <w:t>IMAGE HERE</w:t>
-      </w:r>
-      <w:r>
-        <w:rPr>
-          <w:color w:val="FF0000"/>
-          <w:sz w:val="36"/>
-          <w:szCs w:val="36"/>
-          <w:lang w:val="en-GB"/>
-        </w:rPr>
-        <w:t xml:space="preserve"> </w:t>
-      </w:r>
-    </w:p>
-    <w:p>
-      <w:pPr>
-        <w:pStyle w:val="Heading4"/>
-        <w:rPr>
-          <w:lang w:val="en-GB"/>
-        </w:rPr>
-      </w:pPr>
-      <w:r>
-        <w:rPr>
-          <w:lang w:val="en-GB"/>
-        </w:rPr>
-        <w:t>2.2.8 Path 1:</w:t>
-      </w:r>
-    </w:p>
-    <w:p>
-      <w:pPr>
-        <w:rPr>
-          <w:color w:val="FF0000"/>
-          <w:sz w:val="36"/>
-          <w:szCs w:val="36"/>
-          <w:lang w:val="en-GB"/>
-        </w:rPr>
-      </w:pPr>
-      <w:r>
-        <w:rPr>
-          <w:color w:val="FF0000"/>
-          <w:sz w:val="36"/>
-          <w:szCs w:val="36"/>
-          <w:highlight w:val="yellow"/>
-          <w:lang w:val="en-GB"/>
-        </w:rPr>
-        <w:t>INSERT</w:t>
-      </w:r>
-      <w:r>
-        <w:rPr>
-          <w:color w:val="FF0000"/>
-          <w:sz w:val="36"/>
-          <w:szCs w:val="36"/>
-          <w:lang w:val="en-GB"/>
-        </w:rPr>
-        <w:t xml:space="preserve"> </w:t>
-      </w:r>
-      <w:r>
-        <w:rPr>
-          <w:color w:val="FF0000"/>
-          <w:sz w:val="36"/>
-          <w:szCs w:val="36"/>
-          <w:highlight w:val="yellow"/>
-          <w:lang w:val="en-GB"/>
-        </w:rPr>
-        <w:t>IMAGE HERE</w:t>
-      </w:r>
-      <w:r>
-        <w:rPr>
-          <w:color w:val="FF0000"/>
-          <w:sz w:val="36"/>
-          <w:szCs w:val="36"/>
-          <w:lang w:val="en-GB"/>
-        </w:rPr>
-        <w:t xml:space="preserve"> </w:t>
-      </w:r>
-    </w:p>
-    <w:p>
-      <w:pPr>
-        <w:pStyle w:val="Heading4"/>
-        <w:rPr>
-          <w:lang w:val="en-GB"/>
-        </w:rPr>
-      </w:pPr>
-      <w:r>
-        <w:rPr>
-          <w:lang w:val="en-GB"/>
-        </w:rPr>
-        <w:t>2.2.9 Path 1:</w:t>
-      </w:r>
-    </w:p>
-    <w:p>
-      <w:pPr>
-        <w:rPr>
-          <w:color w:val="FF0000"/>
-          <w:sz w:val="36"/>
-          <w:szCs w:val="36"/>
-          <w:lang w:val="en-GB"/>
-        </w:rPr>
-      </w:pPr>
-      <w:r>
-        <w:rPr>
-          <w:color w:val="FF0000"/>
-          <w:sz w:val="36"/>
-          <w:szCs w:val="36"/>
-          <w:highlight w:val="yellow"/>
-          <w:lang w:val="en-GB"/>
-        </w:rPr>
-        <w:t>INSERT</w:t>
-      </w:r>
-      <w:r>
-        <w:rPr>
-          <w:color w:val="FF0000"/>
-          <w:sz w:val="36"/>
-          <w:szCs w:val="36"/>
-          <w:lang w:val="en-GB"/>
-        </w:rPr>
-        <w:t xml:space="preserve"> </w:t>
-      </w:r>
-      <w:r>
-        <w:rPr>
-          <w:color w:val="FF0000"/>
-          <w:sz w:val="36"/>
-          <w:szCs w:val="36"/>
-          <w:highlight w:val="yellow"/>
-          <w:lang w:val="en-GB"/>
-        </w:rPr>
-        <w:t>IMAGE HERE</w:t>
-      </w:r>
-      <w:r>
-        <w:rPr>
-          <w:color w:val="FF0000"/>
-          <w:sz w:val="36"/>
-          <w:szCs w:val="36"/>
-          <w:lang w:val="en-GB"/>
-        </w:rPr>
-        <w:t xml:space="preserve"> </w:t>
-      </w:r>
-    </w:p>
-    <w:p>
-      <w:pPr>
-        <w:rPr>
-          <w:color w:val="FF0000"/>
-          <w:sz w:val="36"/>
-          <w:szCs w:val="36"/>
-          <w:lang w:val="en-GB"/>
-        </w:rPr>
-      </w:pPr>
-      <w:r>
-        <w:rPr>
-          <w:color w:val="FF0000"/>
-          <w:sz w:val="36"/>
-          <w:szCs w:val="36"/>
-          <w:lang w:val="en-GB"/>
-        </w:rPr>
-        <w:br w:type="page"/>
-      </w:r>
-    </w:p>
-    <w:p>
-      <w:pPr>
-        <w:pStyle w:val="Heading2"/>
-        <w:numPr>
-          <w:ilvl w:val="1"/>
-          <w:numId w:val="10"/>
-        </w:numPr>
-      </w:pPr>
-      <w:r>
-        <w:lastRenderedPageBreak/>
-        <w:t>User(Signup)</w:t>
-      </w:r>
-    </w:p>
-    <w:p>
-      <w:r>
-        <w:t>We want this to accept certain passwords only and the right format for a number</w:t>
-      </w:r>
-    </w:p>
-    <w:p/>
-    <w:p>
-      <w:pPr>
-        <w:pStyle w:val="Heading3"/>
-        <w:numPr>
-          <w:ilvl w:val="2"/>
-          <w:numId w:val="10"/>
-        </w:numPr>
-        <w:rPr>
-          <w:i/>
-          <w:iCs/>
-        </w:rPr>
-      </w:pPr>
-      <w:r>
-        <w:rPr>
-          <w:i/>
-          <w:iCs/>
-        </w:rPr>
-        <w:t>Black Box test</w:t>
-      </w:r>
-      <w:r>
-        <w:rPr>
-          <w:i/>
-          <w:iCs/>
-        </w:rPr>
-        <w:t xml:space="preserve"> (</w:t>
-      </w:r>
-      <w:proofErr w:type="spellStart"/>
-      <w:r>
-        <w:rPr>
-          <w:i/>
-          <w:iCs/>
-        </w:rPr>
-        <w:t>signUp</w:t>
-      </w:r>
-      <w:proofErr w:type="spellEnd"/>
-      <w:r>
-        <w:rPr>
-          <w:i/>
-          <w:iCs/>
-        </w:rPr>
-        <w:t>)</w:t>
-      </w:r>
-    </w:p>
-    <w:p>
-      <w:r>
-        <w:t>Method User() accepts password String parameters</w:t>
-      </w:r>
-    </w:p>
-    <w:p>
-      <w:pPr>
-        <w:pStyle w:val="ListParagraph"/>
-        <w:numPr>
-          <w:ilvl w:val="0"/>
-          <w:numId w:val="26"/>
-        </w:numPr>
-        <w:rPr>
-          <w:b/>
-          <w:bCs/>
-        </w:rPr>
-      </w:pPr>
-      <w:proofErr w:type="spellStart"/>
-      <w:r>
-        <w:rPr>
-          <w:b/>
-          <w:bCs/>
-        </w:rPr>
-        <w:t>isValidPassword</w:t>
-      </w:r>
-      <w:proofErr w:type="spellEnd"/>
-      <w:r>
-        <w:rPr>
-          <w:b/>
-          <w:bCs/>
-        </w:rPr>
-        <w:t xml:space="preserve"> – </w:t>
-      </w:r>
-      <w:r>
-        <w:t>Represents a ruleset for password parameters</w:t>
-      </w:r>
-    </w:p>
-    <w:p>
-      <w:pPr>
-        <w:pStyle w:val="ListParagraph"/>
-        <w:numPr>
-          <w:ilvl w:val="0"/>
-          <w:numId w:val="26"/>
-        </w:numPr>
-        <w:rPr>
-          <w:b/>
-          <w:bCs/>
-        </w:rPr>
-      </w:pPr>
-      <w:proofErr w:type="spellStart"/>
-      <w:r>
-        <w:rPr>
-          <w:b/>
-          <w:bCs/>
-        </w:rPr>
-        <w:t>phoneNo</w:t>
-      </w:r>
-      <w:proofErr w:type="spellEnd"/>
-      <w:r>
-        <w:rPr>
-          <w:b/>
-          <w:bCs/>
-        </w:rPr>
-        <w:t xml:space="preserve"> - </w:t>
-      </w:r>
-      <w:r>
-        <w:t>//I have YET to implement this – ADC</w:t>
-      </w:r>
-    </w:p>
-    <w:p>
-      <w:pPr>
-        <w:rPr>
-          <w:b/>
-          <w:bCs/>
-        </w:rPr>
-      </w:pPr>
-    </w:p>
-    <w:p>
-      <w:pPr>
-        <w:pStyle w:val="Heading3"/>
-        <w:numPr>
-          <w:ilvl w:val="2"/>
-          <w:numId w:val="10"/>
-        </w:numPr>
-      </w:pPr>
-      <w:r>
-        <w:t xml:space="preserve">Derived </w:t>
-      </w:r>
-      <w:proofErr w:type="spellStart"/>
-      <w:r>
-        <w:t>Equiv</w:t>
-      </w:r>
-      <w:proofErr w:type="spellEnd"/>
-      <w:r>
-        <w:t xml:space="preserve"> classes</w:t>
-      </w:r>
-    </w:p>
-    <w:p>
-      <w:pPr>
-        <w:pStyle w:val="ListParagraph"/>
-        <w:numPr>
-          <w:ilvl w:val="0"/>
-          <w:numId w:val="27"/>
-        </w:numPr>
-      </w:pPr>
-      <w:r>
-        <w:t>User passes a password with a string length of 0-7 (Invalid)</w:t>
-      </w:r>
-    </w:p>
-    <w:p>
-      <w:pPr>
-        <w:pStyle w:val="ListParagraph"/>
-        <w:numPr>
-          <w:ilvl w:val="0"/>
-          <w:numId w:val="27"/>
-        </w:numPr>
-      </w:pPr>
-      <w:r>
-        <w:t>User passes a password with a string length of 0-7 including special character (Invalid)</w:t>
-      </w:r>
-    </w:p>
-    <w:p>
-      <w:pPr>
-        <w:pStyle w:val="ListParagraph"/>
-        <w:numPr>
-          <w:ilvl w:val="0"/>
-          <w:numId w:val="27"/>
-        </w:numPr>
-      </w:pPr>
-      <w:r>
-        <w:t>User passes a password with 8 or more characters without special character (Invalid)</w:t>
-      </w:r>
-    </w:p>
-    <w:p>
-      <w:pPr>
-        <w:pStyle w:val="ListParagraph"/>
-        <w:numPr>
-          <w:ilvl w:val="0"/>
-          <w:numId w:val="27"/>
-        </w:numPr>
-      </w:pPr>
-      <w:r>
-        <w:t>Password left blank (Invalid)</w:t>
-      </w:r>
-    </w:p>
-    <w:p>
-      <w:pPr>
-        <w:pStyle w:val="ListParagraph"/>
-        <w:numPr>
-          <w:ilvl w:val="0"/>
-          <w:numId w:val="27"/>
-        </w:numPr>
-      </w:pPr>
-      <w:r>
-        <w:t>User passes a password with 8 or more characters with special character (Valid)</w:t>
-      </w:r>
-    </w:p>
-    <w:p>
-      <w:pPr>
-        <w:pStyle w:val="ListParagraph"/>
-        <w:numPr>
-          <w:ilvl w:val="0"/>
-          <w:numId w:val="27"/>
-        </w:numPr>
-      </w:pPr>
-      <w:r>
-        <w:t>User tries to input a SQL injection to bypass passwords and fails (Valid?)</w:t>
-      </w:r>
-    </w:p>
-    <w:p>
-      <w:pPr>
-        <w:pStyle w:val="ListParagraph"/>
-        <w:numPr>
-          <w:ilvl w:val="0"/>
-          <w:numId w:val="27"/>
-        </w:numPr>
-      </w:pPr>
-      <w:r>
-        <w:t>Us</w:t>
-      </w:r>
-    </w:p>
-    <w:p>
-      <w:pPr>
-        <w:pStyle w:val="ListParagraph"/>
-        <w:numPr>
-          <w:ilvl w:val="0"/>
-          <w:numId w:val="27"/>
-        </w:numPr>
-      </w:pPr>
-      <w:r>
-        <w:t xml:space="preserve"> </w:t>
-      </w:r>
-    </w:p>
-    <w:p>
-      <w:pPr>
-        <w:pStyle w:val="ListParagraph"/>
-        <w:numPr>
-          <w:ilvl w:val="0"/>
-          <w:numId w:val="27"/>
-        </w:numPr>
-      </w:pPr>
-      <w:r>
-        <w:t xml:space="preserve"> </w:t>
-      </w:r>
-    </w:p>
-    <w:p>
-      <w:pPr>
-        <w:rPr>
-          <w:color w:val="FF0000"/>
-          <w:sz w:val="36"/>
-          <w:szCs w:val="36"/>
-          <w:lang w:val="en-GB"/>
-        </w:rPr>
-      </w:pPr>
-    </w:p>
-    <w:p>
-      <w:r>
-        <w:br w:type="page"/>
-      </w:r>
-    </w:p>
-    <w:p>
-      <w:pPr>
-        <w:pStyle w:val="Heading2"/>
-        <w:numPr>
-          <w:ilvl w:val="1"/>
-          <w:numId w:val="10"/>
-        </w:numPr>
-      </w:pPr>
-      <w:r>
-        <w:lastRenderedPageBreak/>
-        <w:t>Login</w:t>
-      </w:r>
-    </w:p>
-    <w:p>
-      <w:r>
-        <w:t xml:space="preserve">I secured the login from SQL injections (hopefully); and paired the user’s password input to the hashed password in the databased. </w:t>
-      </w:r>
-    </w:p>
-    <w:p>
-      <w:pPr>
-        <w:pStyle w:val="Heading3"/>
-        <w:numPr>
-          <w:ilvl w:val="2"/>
-          <w:numId w:val="10"/>
-        </w:numPr>
-        <w:rPr>
-          <w:i/>
-          <w:iCs/>
-        </w:rPr>
-      </w:pPr>
-      <w:r>
-        <w:rPr>
-          <w:i/>
-          <w:iCs/>
-        </w:rPr>
-        <w:t>Black Box test</w:t>
-      </w:r>
-      <w:r>
-        <w:rPr>
-          <w:i/>
-          <w:iCs/>
-        </w:rPr>
-        <w:t xml:space="preserve"> (Login)</w:t>
-      </w:r>
-    </w:p>
-    <w:p>
-      <w:pPr>
-        <w:pStyle w:val="ListParagraph"/>
-        <w:numPr>
-          <w:ilvl w:val="0"/>
-          <w:numId w:val="25"/>
-        </w:numPr>
-      </w:pPr>
-      <w:r>
-        <w:rPr>
-          <w:b/>
-          <w:bCs/>
-        </w:rPr>
-        <w:t xml:space="preserve">username – </w:t>
-      </w:r>
-      <w:r>
-        <w:t>Takes in any String of characters, CLEANS UP FROM SQL INJECTIONS</w:t>
-      </w:r>
-    </w:p>
-    <w:p>
-      <w:pPr>
-        <w:pStyle w:val="ListParagraph"/>
-        <w:numPr>
-          <w:ilvl w:val="0"/>
-          <w:numId w:val="25"/>
-        </w:numPr>
-      </w:pPr>
-      <w:r>
-        <w:rPr>
-          <w:b/>
-          <w:bCs/>
-        </w:rPr>
-        <w:t>password –</w:t>
-      </w:r>
-      <w:r>
-        <w:t xml:space="preserve"> Take in any String of characters, CLEANS UP FROM SQL INJECTIONS</w:t>
-      </w:r>
-    </w:p>
-    <w:p/>
-    <w:p/>
-    <w:p/>
-    <w:p>
-      <w:pPr>
-        <w:pStyle w:val="Heading2"/>
-        <w:numPr>
-          <w:ilvl w:val="0"/>
-          <w:numId w:val="10"/>
-        </w:numPr>
-      </w:pPr>
-      <w:r>
-        <w:t>Requirements testing</w:t>
-      </w:r>
-    </w:p>
-    <w:tbl>
-      <w:tblPr>
-        <w:tblStyle w:val="TableGrid"/>
-        <w:tblW w:w="0" w:type="auto"/>
-        <w:tblLook w:val="04A0" w:firstRow="1" w:lastRow="0" w:firstColumn="1" w:lastColumn="0" w:noHBand="0" w:noVBand="1"/>
-      </w:tblPr>
-      <w:tblGrid>
-        <w:gridCol w:w="846"/>
-        <w:gridCol w:w="5164"/>
-        <w:gridCol w:w="3006"/>
-      </w:tblGrid>
-      <w:tr>
-        <w:tc>
-          <w:tcPr>
-            <w:tcW w:w="846" w:type="dxa"/>
+            <w:tcW w:w="874" w:type="dxa"/>
           </w:tcPr>
           <w:p>
             <w:pPr>
@@ -3738,7 +3512,7 @@
         </w:tc>
         <w:tc>
           <w:tcPr>
-            <w:tcW w:w="5164" w:type="dxa"/>
+            <w:tcW w:w="5335" w:type="dxa"/>
           </w:tcPr>
           <w:p>
             <w:pPr>
@@ -3751,7 +3525,7 @@
         </w:tc>
         <w:tc>
           <w:tcPr>
-            <w:tcW w:w="3006" w:type="dxa"/>
+            <w:tcW w:w="3106" w:type="dxa"/>
           </w:tcPr>
           <w:p>
             <w:pPr>
@@ -3764,9 +3538,12 @@
         </w:tc>
       </w:tr>
       <w:tr>
-        <w:tc>
-          <w:tcPr>
-            <w:tcW w:w="846" w:type="dxa"/>
+        <w:trPr>
+          <w:trHeight w:val="442"/>
+        </w:trPr>
+        <w:tc>
+          <w:tcPr>
+            <w:tcW w:w="874" w:type="dxa"/>
           </w:tcPr>
           <w:p>
             <w:pPr>
@@ -3779,7 +3556,7 @@
         </w:tc>
         <w:tc>
           <w:tcPr>
-            <w:tcW w:w="5164" w:type="dxa"/>
+            <w:tcW w:w="5335" w:type="dxa"/>
           </w:tcPr>
           <w:p>
             <w:r>
@@ -3789,7 +3566,7 @@
         </w:tc>
         <w:tc>
           <w:tcPr>
-            <w:tcW w:w="3006" w:type="dxa"/>
+            <w:tcW w:w="3106" w:type="dxa"/>
           </w:tcPr>
           <w:p>
             <w:pPr>
@@ -3802,9 +3579,12 @@
         </w:tc>
       </w:tr>
       <w:tr>
-        <w:tc>
-          <w:tcPr>
-            <w:tcW w:w="846" w:type="dxa"/>
+        <w:trPr>
+          <w:trHeight w:val="468"/>
+        </w:trPr>
+        <w:tc>
+          <w:tcPr>
+            <w:tcW w:w="874" w:type="dxa"/>
           </w:tcPr>
           <w:p>
             <w:pPr>
@@ -3817,7 +3597,7 @@
         </w:tc>
         <w:tc>
           <w:tcPr>
-            <w:tcW w:w="5164" w:type="dxa"/>
+            <w:tcW w:w="5335" w:type="dxa"/>
           </w:tcPr>
           <w:p>
             <w:r>
@@ -3827,7 +3607,7 @@
         </w:tc>
         <w:tc>
           <w:tcPr>
-            <w:tcW w:w="3006" w:type="dxa"/>
+            <w:tcW w:w="3106" w:type="dxa"/>
           </w:tcPr>
           <w:p>
             <w:pPr>
@@ -3840,9 +3620,12 @@
         </w:tc>
       </w:tr>
       <w:tr>
-        <w:tc>
-          <w:tcPr>
-            <w:tcW w:w="846" w:type="dxa"/>
+        <w:trPr>
+          <w:trHeight w:val="442"/>
+        </w:trPr>
+        <w:tc>
+          <w:tcPr>
+            <w:tcW w:w="874" w:type="dxa"/>
           </w:tcPr>
           <w:p>
             <w:pPr>
@@ -3855,17 +3638,18 @@
         </w:tc>
         <w:tc>
           <w:tcPr>
-            <w:tcW w:w="5164" w:type="dxa"/>
+            <w:tcW w:w="5335" w:type="dxa"/>
           </w:tcPr>
           <w:p>
             <w:r>
-              <w:t xml:space="preserve">Users </w:t>
-            </w:r>
-            <w:proofErr w:type="spellStart"/>
-            <w:r>
-              <w:t>sign ups</w:t>
-            </w:r>
-            <w:proofErr w:type="spellEnd"/>
+              <w:t>User’s</w:t>
+            </w:r>
+            <w:r>
+              <w:t xml:space="preserve"> </w:t>
+            </w:r>
+            <w:r>
+              <w:t>signups</w:t>
+            </w:r>
             <w:r>
               <w:t xml:space="preserve"> are UNIQUE</w:t>
             </w:r>
@@ -3873,7 +3657,7 @@
         </w:tc>
         <w:tc>
           <w:tcPr>
-            <w:tcW w:w="3006" w:type="dxa"/>
+            <w:tcW w:w="3106" w:type="dxa"/>
           </w:tcPr>
           <w:p>
             <w:pPr>
@@ -3886,9 +3670,12 @@
         </w:tc>
       </w:tr>
       <w:tr>
-        <w:tc>
-          <w:tcPr>
-            <w:tcW w:w="846" w:type="dxa"/>
+        <w:trPr>
+          <w:trHeight w:val="630"/>
+        </w:trPr>
+        <w:tc>
+          <w:tcPr>
+            <w:tcW w:w="874" w:type="dxa"/>
           </w:tcPr>
           <w:p>
             <w:pPr>
@@ -3901,27 +3688,448 @@
         </w:tc>
         <w:tc>
           <w:tcPr>
-            <w:tcW w:w="5164" w:type="dxa"/>
+            <w:tcW w:w="5335" w:type="dxa"/>
           </w:tcPr>
           <w:p>
             <w:r>
-              <w:t xml:space="preserve">Users </w:t>
+              <w:t>User’s</w:t>
+            </w:r>
+            <w:r>
+              <w:t xml:space="preserve"> </w:t>
+            </w:r>
+            <w:r>
+              <w:t>data stored in DB (purchase history and account details)</w:t>
             </w:r>
           </w:p>
         </w:tc>
         <w:tc>
           <w:tcPr>
-            <w:tcW w:w="3006" w:type="dxa"/>
+            <w:tcW w:w="3106" w:type="dxa"/>
           </w:tcPr>
           <w:p>
             <w:pPr>
               <w:jc w:val="center"/>
             </w:pPr>
+            <w:r>
+              <w:t>P</w:t>
+            </w:r>
+          </w:p>
+        </w:tc>
+      </w:tr>
+      <w:tr>
+        <w:trPr>
+          <w:trHeight w:val="696"/>
+        </w:trPr>
+        <w:tc>
+          <w:tcPr>
+            <w:tcW w:w="874" w:type="dxa"/>
+          </w:tcPr>
+          <w:p>
+            <w:pPr>
+              <w:jc w:val="center"/>
+            </w:pPr>
+            <w:r>
+              <w:t>5</w:t>
+            </w:r>
+          </w:p>
+        </w:tc>
+        <w:tc>
+          <w:tcPr>
+            <w:tcW w:w="5335" w:type="dxa"/>
+          </w:tcPr>
+          <w:p>
+            <w:r>
+              <w:t>B</w:t>
+            </w:r>
+            <w:r>
+              <w:t>asket</w:t>
+            </w:r>
+          </w:p>
+        </w:tc>
+        <w:tc>
+          <w:tcPr>
+            <w:tcW w:w="3106" w:type="dxa"/>
+          </w:tcPr>
+          <w:p>
+            <w:pPr>
+              <w:jc w:val="center"/>
+            </w:pPr>
+            <w:r>
+              <w:t>P</w:t>
+            </w:r>
+          </w:p>
+        </w:tc>
+      </w:tr>
+      <w:tr>
+        <w:trPr>
+          <w:trHeight w:val="696"/>
+        </w:trPr>
+        <w:tc>
+          <w:tcPr>
+            <w:tcW w:w="874" w:type="dxa"/>
+          </w:tcPr>
+          <w:p>
+            <w:pPr>
+              <w:jc w:val="center"/>
+            </w:pPr>
+            <w:r>
+              <w:t>6</w:t>
+            </w:r>
+          </w:p>
+        </w:tc>
+        <w:tc>
+          <w:tcPr>
+            <w:tcW w:w="5335" w:type="dxa"/>
+          </w:tcPr>
+          <w:p>
+            <w:r>
+              <w:t>Picture of item shown in basket</w:t>
+            </w:r>
+          </w:p>
+        </w:tc>
+        <w:tc>
+          <w:tcPr>
+            <w:tcW w:w="3106" w:type="dxa"/>
+          </w:tcPr>
+          <w:p>
+            <w:pPr>
+              <w:jc w:val="center"/>
+            </w:pPr>
+            <w:r>
+              <w:t>P</w:t>
+            </w:r>
+          </w:p>
+        </w:tc>
+      </w:tr>
+      <w:tr>
+        <w:trPr>
+          <w:trHeight w:val="696"/>
+        </w:trPr>
+        <w:tc>
+          <w:tcPr>
+            <w:tcW w:w="874" w:type="dxa"/>
+          </w:tcPr>
+          <w:p>
+            <w:pPr>
+              <w:jc w:val="center"/>
+            </w:pPr>
+            <w:r>
+              <w:t>7</w:t>
+            </w:r>
+          </w:p>
+        </w:tc>
+        <w:tc>
+          <w:tcPr>
+            <w:tcW w:w="5335" w:type="dxa"/>
+          </w:tcPr>
+          <w:p>
+            <w:r>
+              <w:t>Ability to delete item from basket</w:t>
+            </w:r>
+          </w:p>
+        </w:tc>
+        <w:tc>
+          <w:tcPr>
+            <w:tcW w:w="3106" w:type="dxa"/>
+          </w:tcPr>
+          <w:p>
+            <w:pPr>
+              <w:jc w:val="center"/>
+            </w:pPr>
+            <w:r>
+              <w:t>P</w:t>
+            </w:r>
+          </w:p>
+        </w:tc>
+      </w:tr>
+      <w:tr>
+        <w:trPr>
+          <w:trHeight w:val="696"/>
+        </w:trPr>
+        <w:tc>
+          <w:tcPr>
+            <w:tcW w:w="874" w:type="dxa"/>
+          </w:tcPr>
+          <w:p>
+            <w:pPr>
+              <w:jc w:val="center"/>
+            </w:pPr>
+            <w:r>
+              <w:t>8</w:t>
+            </w:r>
+          </w:p>
+        </w:tc>
+        <w:tc>
+          <w:tcPr>
+            <w:tcW w:w="5335" w:type="dxa"/>
+          </w:tcPr>
+          <w:p>
+            <w:r>
+              <w:t>Saved data from previous purchases</w:t>
+            </w:r>
+          </w:p>
+        </w:tc>
+        <w:tc>
+          <w:tcPr>
+            <w:tcW w:w="3106" w:type="dxa"/>
+          </w:tcPr>
+          <w:p>
+            <w:pPr>
+              <w:jc w:val="center"/>
+            </w:pPr>
+            <w:r>
+              <w:t>F</w:t>
+            </w:r>
+          </w:p>
+        </w:tc>
+      </w:tr>
+      <w:tr>
+        <w:trPr>
+          <w:trHeight w:val="696"/>
+        </w:trPr>
+        <w:tc>
+          <w:tcPr>
+            <w:tcW w:w="874" w:type="dxa"/>
+          </w:tcPr>
+          <w:p>
+            <w:pPr>
+              <w:jc w:val="center"/>
+            </w:pPr>
+            <w:r>
+              <w:t>9</w:t>
+            </w:r>
+          </w:p>
+        </w:tc>
+        <w:tc>
+          <w:tcPr>
+            <w:tcW w:w="5335" w:type="dxa"/>
+          </w:tcPr>
+          <w:p>
+            <w:r>
+              <w:t xml:space="preserve">Tailored page </w:t>
+            </w:r>
+          </w:p>
+        </w:tc>
+        <w:tc>
+          <w:tcPr>
+            <w:tcW w:w="3106" w:type="dxa"/>
+          </w:tcPr>
+          <w:p>
+            <w:pPr>
+              <w:jc w:val="center"/>
+            </w:pPr>
+            <w:r>
+              <w:t>F</w:t>
+            </w:r>
+          </w:p>
+        </w:tc>
+      </w:tr>
+      <w:tr>
+        <w:trPr>
+          <w:trHeight w:val="696"/>
+        </w:trPr>
+        <w:tc>
+          <w:tcPr>
+            <w:tcW w:w="874" w:type="dxa"/>
+          </w:tcPr>
+          <w:p>
+            <w:pPr>
+              <w:jc w:val="center"/>
+            </w:pPr>
+            <w:r>
+              <w:t>10</w:t>
+            </w:r>
+          </w:p>
+        </w:tc>
+        <w:tc>
+          <w:tcPr>
+            <w:tcW w:w="5335" w:type="dxa"/>
+          </w:tcPr>
+          <w:p>
+            <w:r>
+              <w:t>Store page</w:t>
+            </w:r>
+          </w:p>
+        </w:tc>
+        <w:tc>
+          <w:tcPr>
+            <w:tcW w:w="3106" w:type="dxa"/>
+          </w:tcPr>
+          <w:p>
+            <w:pPr>
+              <w:jc w:val="center"/>
+            </w:pPr>
+            <w:r>
+              <w:t>P</w:t>
+            </w:r>
+          </w:p>
+        </w:tc>
+      </w:tr>
+      <w:tr>
+        <w:trPr>
+          <w:trHeight w:val="696"/>
+        </w:trPr>
+        <w:tc>
+          <w:tcPr>
+            <w:tcW w:w="874" w:type="dxa"/>
+          </w:tcPr>
+          <w:p>
+            <w:pPr>
+              <w:jc w:val="center"/>
+            </w:pPr>
+            <w:r>
+              <w:t>11</w:t>
+            </w:r>
+          </w:p>
+        </w:tc>
+        <w:tc>
+          <w:tcPr>
+            <w:tcW w:w="5335" w:type="dxa"/>
+          </w:tcPr>
+          <w:p>
+            <w:r>
+              <w:t>Store filter/refine option</w:t>
+            </w:r>
+          </w:p>
+        </w:tc>
+        <w:tc>
+          <w:tcPr>
+            <w:tcW w:w="3106" w:type="dxa"/>
+          </w:tcPr>
+          <w:p>
+            <w:pPr>
+              <w:jc w:val="center"/>
+            </w:pPr>
+            <w:r>
+              <w:t>P</w:t>
+            </w:r>
+          </w:p>
+        </w:tc>
+      </w:tr>
+      <w:tr>
+        <w:trPr>
+          <w:trHeight w:val="696"/>
+        </w:trPr>
+        <w:tc>
+          <w:tcPr>
+            <w:tcW w:w="874" w:type="dxa"/>
+          </w:tcPr>
+          <w:p>
+            <w:pPr>
+              <w:jc w:val="center"/>
+            </w:pPr>
+            <w:r>
+              <w:t>12</w:t>
+            </w:r>
+          </w:p>
+        </w:tc>
+        <w:tc>
+          <w:tcPr>
+            <w:tcW w:w="5335" w:type="dxa"/>
+          </w:tcPr>
+          <w:p>
+            <w:r>
+              <w:t>Customer can select size</w:t>
+            </w:r>
+          </w:p>
+        </w:tc>
+        <w:tc>
+          <w:tcPr>
+            <w:tcW w:w="3106" w:type="dxa"/>
+          </w:tcPr>
+          <w:p>
+            <w:pPr>
+              <w:jc w:val="center"/>
+            </w:pPr>
+            <w:r>
+              <w:t>P</w:t>
+            </w:r>
+          </w:p>
+        </w:tc>
+      </w:tr>
+      <w:tr>
+        <w:trPr>
+          <w:trHeight w:val="696"/>
+        </w:trPr>
+        <w:tc>
+          <w:tcPr>
+            <w:tcW w:w="874" w:type="dxa"/>
+          </w:tcPr>
+          <w:p>
+            <w:pPr>
+              <w:jc w:val="center"/>
+            </w:pPr>
+            <w:r>
+              <w:t>13</w:t>
+            </w:r>
+          </w:p>
+        </w:tc>
+        <w:tc>
+          <w:tcPr>
+            <w:tcW w:w="5335" w:type="dxa"/>
+          </w:tcPr>
+          <w:p>
+            <w:r>
+              <w:t>Sizes are S M L</w:t>
+            </w:r>
+          </w:p>
+        </w:tc>
+        <w:tc>
+          <w:tcPr>
+            <w:tcW w:w="3106" w:type="dxa"/>
+          </w:tcPr>
+          <w:p>
+            <w:pPr>
+              <w:jc w:val="center"/>
+            </w:pPr>
+            <w:r>
+              <w:t>P</w:t>
+            </w:r>
+          </w:p>
+        </w:tc>
+      </w:tr>
+      <w:tr>
+        <w:trPr>
+          <w:trHeight w:val="696"/>
+        </w:trPr>
+        <w:tc>
+          <w:tcPr>
+            <w:tcW w:w="874" w:type="dxa"/>
+          </w:tcPr>
+          <w:p>
+            <w:pPr>
+              <w:jc w:val="center"/>
+            </w:pPr>
+            <w:r>
+              <w:t>14</w:t>
+            </w:r>
+          </w:p>
+        </w:tc>
+        <w:tc>
+          <w:tcPr>
+            <w:tcW w:w="5335" w:type="dxa"/>
+          </w:tcPr>
+          <w:p>
+            <w:r>
+              <w:t>Confirmation of order</w:t>
+            </w:r>
+          </w:p>
+        </w:tc>
+        <w:tc>
+          <w:tcPr>
+            <w:tcW w:w="3106" w:type="dxa"/>
+          </w:tcPr>
+          <w:p>
+            <w:pPr>
+              <w:jc w:val="center"/>
+            </w:pPr>
+            <w:r>
+              <w:t>P</w:t>
+            </w:r>
           </w:p>
         </w:tc>
       </w:tr>
     </w:tbl>
-    <w:p/>
     <w:p/>
     <w:sectPr>
       <w:pgSz w:w="11906" w:h="16838"/>
@@ -5305,6 +5513,95 @@
     </w:lvl>
   </w:abstractNum>
   <w:abstractNum w:abstractNumId="14" w15:restartNumberingAfterBreak="0">
+    <w:nsid w:val="48DF4819"/>
+    <w:multiLevelType w:val="hybridMultilevel"/>
+    <w:tmpl w:val="C1B23F56"/>
+    <w:lvl w:ilvl="0" w:tplc="B32400DE">
+      <w:start w:val="4"/>
+      <w:numFmt w:val="decimal"/>
+      <w:lvlText w:val="%1"/>
+      <w:lvlJc w:val="left"/>
+      <w:pPr>
+        <w:ind w:left="720" w:hanging="360"/>
+      </w:pPr>
+      <w:rPr>
+        <w:rFonts w:hint="default"/>
+      </w:rPr>
+    </w:lvl>
+    <w:lvl w:ilvl="1" w:tplc="18090019" w:tentative="1">
+      <w:start w:val="1"/>
+      <w:numFmt w:val="lowerLetter"/>
+      <w:lvlText w:val="%2."/>
+      <w:lvlJc w:val="left"/>
+      <w:pPr>
+        <w:ind w:left="1440" w:hanging="360"/>
+      </w:pPr>
+    </w:lvl>
+    <w:lvl w:ilvl="2" w:tplc="1809001B" w:tentative="1">
+      <w:start w:val="1"/>
+      <w:numFmt w:val="lowerRoman"/>
+      <w:lvlText w:val="%3."/>
+      <w:lvlJc w:val="right"/>
+      <w:pPr>
+        <w:ind w:left="2160" w:hanging="180"/>
+      </w:pPr>
+    </w:lvl>
+    <w:lvl w:ilvl="3" w:tplc="1809000F" w:tentative="1">
+      <w:start w:val="1"/>
+      <w:numFmt w:val="decimal"/>
+      <w:lvlText w:val="%4."/>
+      <w:lvlJc w:val="left"/>
+      <w:pPr>
+        <w:ind w:left="2880" w:hanging="360"/>
+      </w:pPr>
+    </w:lvl>
+    <w:lvl w:ilvl="4" w:tplc="18090019" w:tentative="1">
+      <w:start w:val="1"/>
+      <w:numFmt w:val="lowerLetter"/>
+      <w:lvlText w:val="%5."/>
+      <w:lvlJc w:val="left"/>
+      <w:pPr>
+        <w:ind w:left="3600" w:hanging="360"/>
+      </w:pPr>
+    </w:lvl>
+    <w:lvl w:ilvl="5" w:tplc="1809001B" w:tentative="1">
+      <w:start w:val="1"/>
+      <w:numFmt w:val="lowerRoman"/>
+      <w:lvlText w:val="%6."/>
+      <w:lvlJc w:val="right"/>
+      <w:pPr>
+        <w:ind w:left="4320" w:hanging="180"/>
+      </w:pPr>
+    </w:lvl>
+    <w:lvl w:ilvl="6" w:tplc="1809000F" w:tentative="1">
+      <w:start w:val="1"/>
+      <w:numFmt w:val="decimal"/>
+      <w:lvlText w:val="%7."/>
+      <w:lvlJc w:val="left"/>
+      <w:pPr>
+        <w:ind w:left="5040" w:hanging="360"/>
+      </w:pPr>
+    </w:lvl>
+    <w:lvl w:ilvl="7" w:tplc="18090019" w:tentative="1">
+      <w:start w:val="1"/>
+      <w:numFmt w:val="lowerLetter"/>
+      <w:lvlText w:val="%8."/>
+      <w:lvlJc w:val="left"/>
+      <w:pPr>
+        <w:ind w:left="5760" w:hanging="360"/>
+      </w:pPr>
+    </w:lvl>
+    <w:lvl w:ilvl="8" w:tplc="1809001B" w:tentative="1">
+      <w:start w:val="1"/>
+      <w:numFmt w:val="lowerRoman"/>
+      <w:lvlText w:val="%9."/>
+      <w:lvlJc w:val="right"/>
+      <w:pPr>
+        <w:ind w:left="6480" w:hanging="180"/>
+      </w:pPr>
+    </w:lvl>
+  </w:abstractNum>
+  <w:abstractNum w:abstractNumId="15" w15:restartNumberingAfterBreak="0">
     <w:nsid w:val="4CF64146"/>
     <w:multiLevelType w:val="multilevel"/>
     <w:tmpl w:val="3DA89EC2"/>
@@ -5417,7 +5714,7 @@
       </w:rPr>
     </w:lvl>
   </w:abstractNum>
-  <w:abstractNum w:abstractNumId="15" w15:restartNumberingAfterBreak="0">
+  <w:abstractNum w:abstractNumId="16" w15:restartNumberingAfterBreak="0">
     <w:nsid w:val="4D6D181E"/>
     <w:multiLevelType w:val="multilevel"/>
     <w:tmpl w:val="1809001F"/>
@@ -5503,7 +5800,7 @@
       </w:pPr>
     </w:lvl>
   </w:abstractNum>
-  <w:abstractNum w:abstractNumId="16" w15:restartNumberingAfterBreak="0">
+  <w:abstractNum w:abstractNumId="17" w15:restartNumberingAfterBreak="0">
     <w:nsid w:val="4DE1702F"/>
     <w:multiLevelType w:val="multilevel"/>
     <w:tmpl w:val="1809001F"/>
@@ -5589,7 +5886,7 @@
       </w:pPr>
     </w:lvl>
   </w:abstractNum>
-  <w:abstractNum w:abstractNumId="17" w15:restartNumberingAfterBreak="0">
+  <w:abstractNum w:abstractNumId="18" w15:restartNumberingAfterBreak="0">
     <w:nsid w:val="4F06683C"/>
     <w:multiLevelType w:val="hybridMultilevel"/>
     <w:tmpl w:val="3678210A"/>
@@ -5702,7 +5999,7 @@
       </w:rPr>
     </w:lvl>
   </w:abstractNum>
-  <w:abstractNum w:abstractNumId="18" w15:restartNumberingAfterBreak="0">
+  <w:abstractNum w:abstractNumId="19" w15:restartNumberingAfterBreak="0">
     <w:nsid w:val="50E10637"/>
     <w:multiLevelType w:val="hybridMultilevel"/>
     <w:tmpl w:val="E216FBDA"/>
@@ -5788,7 +6085,7 @@
       </w:pPr>
     </w:lvl>
   </w:abstractNum>
-  <w:abstractNum w:abstractNumId="19" w15:restartNumberingAfterBreak="0">
+  <w:abstractNum w:abstractNumId="20" w15:restartNumberingAfterBreak="0">
     <w:nsid w:val="528C01D1"/>
     <w:multiLevelType w:val="multilevel"/>
     <w:tmpl w:val="1809001F"/>
@@ -5874,7 +6171,7 @@
       </w:pPr>
     </w:lvl>
   </w:abstractNum>
-  <w:abstractNum w:abstractNumId="20" w15:restartNumberingAfterBreak="0">
+  <w:abstractNum w:abstractNumId="21" w15:restartNumberingAfterBreak="0">
     <w:nsid w:val="55B678F0"/>
     <w:multiLevelType w:val="hybridMultilevel"/>
     <w:tmpl w:val="BBEA904E"/>
@@ -5963,7 +6260,7 @@
       </w:pPr>
     </w:lvl>
   </w:abstractNum>
-  <w:abstractNum w:abstractNumId="21" w15:restartNumberingAfterBreak="0">
+  <w:abstractNum w:abstractNumId="22" w15:restartNumberingAfterBreak="0">
     <w:nsid w:val="574820C2"/>
     <w:multiLevelType w:val="hybridMultilevel"/>
     <w:tmpl w:val="C2B4164C"/>
@@ -6052,7 +6349,7 @@
       </w:pPr>
     </w:lvl>
   </w:abstractNum>
-  <w:abstractNum w:abstractNumId="22" w15:restartNumberingAfterBreak="0">
+  <w:abstractNum w:abstractNumId="23" w15:restartNumberingAfterBreak="0">
     <w:nsid w:val="62A176B9"/>
     <w:multiLevelType w:val="multilevel"/>
     <w:tmpl w:val="F5B4AE6A"/>
@@ -6165,7 +6462,7 @@
       </w:rPr>
     </w:lvl>
   </w:abstractNum>
-  <w:abstractNum w:abstractNumId="23" w15:restartNumberingAfterBreak="0">
+  <w:abstractNum w:abstractNumId="24" w15:restartNumberingAfterBreak="0">
     <w:nsid w:val="62FC3915"/>
     <w:multiLevelType w:val="hybridMultilevel"/>
     <w:tmpl w:val="1B1A155E"/>
@@ -6278,7 +6575,7 @@
       </w:rPr>
     </w:lvl>
   </w:abstractNum>
-  <w:abstractNum w:abstractNumId="24" w15:restartNumberingAfterBreak="0">
+  <w:abstractNum w:abstractNumId="25" w15:restartNumberingAfterBreak="0">
     <w:nsid w:val="642D6EFE"/>
     <w:multiLevelType w:val="hybridMultilevel"/>
     <w:tmpl w:val="CB6A4A84"/>
@@ -6364,7 +6661,7 @@
       </w:pPr>
     </w:lvl>
   </w:abstractNum>
-  <w:abstractNum w:abstractNumId="25" w15:restartNumberingAfterBreak="0">
+  <w:abstractNum w:abstractNumId="26" w15:restartNumberingAfterBreak="0">
     <w:nsid w:val="65430F53"/>
     <w:multiLevelType w:val="multilevel"/>
     <w:tmpl w:val="3DA89EC2"/>
@@ -6477,7 +6774,7 @@
       </w:rPr>
     </w:lvl>
   </w:abstractNum>
-  <w:abstractNum w:abstractNumId="26" w15:restartNumberingAfterBreak="0">
+  <w:abstractNum w:abstractNumId="27" w15:restartNumberingAfterBreak="0">
     <w:nsid w:val="67F038FD"/>
     <w:multiLevelType w:val="hybridMultilevel"/>
     <w:tmpl w:val="CB6A4A84"/>
@@ -6563,7 +6860,7 @@
       </w:pPr>
     </w:lvl>
   </w:abstractNum>
-  <w:abstractNum w:abstractNumId="27" w15:restartNumberingAfterBreak="0">
+  <w:abstractNum w:abstractNumId="28" w15:restartNumberingAfterBreak="0">
     <w:nsid w:val="6DB871C0"/>
     <w:multiLevelType w:val="multilevel"/>
     <w:tmpl w:val="1809001F"/>
@@ -6650,22 +6947,22 @@
     </w:lvl>
   </w:abstractNum>
   <w:num w:numId="1" w16cid:durableId="706026012">
-    <w:abstractNumId w:val="18"/>
+    <w:abstractNumId w:val="19"/>
   </w:num>
   <w:num w:numId="2" w16cid:durableId="942346388">
     <w:abstractNumId w:val="8"/>
   </w:num>
   <w:num w:numId="3" w16cid:durableId="1962689262">
-    <w:abstractNumId w:val="27"/>
+    <w:abstractNumId w:val="28"/>
   </w:num>
   <w:num w:numId="4" w16cid:durableId="301347440">
     <w:abstractNumId w:val="7"/>
   </w:num>
   <w:num w:numId="5" w16cid:durableId="1710570174">
-    <w:abstractNumId w:val="22"/>
+    <w:abstractNumId w:val="23"/>
   </w:num>
   <w:num w:numId="6" w16cid:durableId="1676296652">
-    <w:abstractNumId w:val="24"/>
+    <w:abstractNumId w:val="25"/>
   </w:num>
   <w:num w:numId="7" w16cid:durableId="759641324">
     <w:abstractNumId w:val="10"/>
@@ -6674,16 +6971,16 @@
     <w:abstractNumId w:val="4"/>
   </w:num>
   <w:num w:numId="9" w16cid:durableId="1952087637">
-    <w:abstractNumId w:val="26"/>
+    <w:abstractNumId w:val="27"/>
   </w:num>
   <w:num w:numId="10" w16cid:durableId="2038432672">
     <w:abstractNumId w:val="6"/>
   </w:num>
   <w:num w:numId="11" w16cid:durableId="713115671">
-    <w:abstractNumId w:val="25"/>
+    <w:abstractNumId w:val="26"/>
   </w:num>
   <w:num w:numId="12" w16cid:durableId="1621302071">
-    <w:abstractNumId w:val="14"/>
+    <w:abstractNumId w:val="15"/>
   </w:num>
   <w:num w:numId="13" w16cid:durableId="1087924137">
     <w:abstractNumId w:val="1"/>
@@ -6692,7 +6989,7 @@
     <w:abstractNumId w:val="12"/>
   </w:num>
   <w:num w:numId="15" w16cid:durableId="1843279637">
-    <w:abstractNumId w:val="20"/>
+    <w:abstractNumId w:val="21"/>
   </w:num>
   <w:num w:numId="16" w16cid:durableId="1585532111">
     <w:abstractNumId w:val="0"/>
@@ -6704,10 +7001,10 @@
     <w:abstractNumId w:val="2"/>
   </w:num>
   <w:num w:numId="19" w16cid:durableId="1225991939">
-    <w:abstractNumId w:val="19"/>
+    <w:abstractNumId w:val="20"/>
   </w:num>
   <w:num w:numId="20" w16cid:durableId="1309020856">
-    <w:abstractNumId w:val="15"/>
+    <w:abstractNumId w:val="16"/>
   </w:num>
   <w:num w:numId="21" w16cid:durableId="41442364">
     <w:abstractNumId w:val="13"/>
@@ -6716,22 +7013,25 @@
     <w:abstractNumId w:val="5"/>
   </w:num>
   <w:num w:numId="23" w16cid:durableId="116727657">
-    <w:abstractNumId w:val="16"/>
+    <w:abstractNumId w:val="17"/>
   </w:num>
   <w:num w:numId="24" w16cid:durableId="1939748486">
     <w:abstractNumId w:val="11"/>
   </w:num>
   <w:num w:numId="25" w16cid:durableId="296573312">
-    <w:abstractNumId w:val="17"/>
+    <w:abstractNumId w:val="18"/>
   </w:num>
   <w:num w:numId="26" w16cid:durableId="80222525">
-    <w:abstractNumId w:val="23"/>
+    <w:abstractNumId w:val="24"/>
   </w:num>
   <w:num w:numId="27" w16cid:durableId="127019389">
-    <w:abstractNumId w:val="21"/>
+    <w:abstractNumId w:val="22"/>
   </w:num>
   <w:num w:numId="28" w16cid:durableId="668405257">
     <w:abstractNumId w:val="3"/>
+  </w:num>
+  <w:num w:numId="29" w16cid:durableId="583418305">
+    <w:abstractNumId w:val="14"/>
   </w:num>
 </w:numbering>
 </file>

</xml_diff>